<commit_message>
Updated Jerrold's CircularShifter to capitalize correctly
</commit_message>
<xml_diff>
--- a/Assignment 1.docx
+++ b/Assignment 1.docx
@@ -9,7 +9,7 @@
         <w:adjustRightInd w:val="0"/>
         <w:spacing w:after="0" w:line="240" w:lineRule="auto"/>
         <w:rPr>
-          <w:rFonts w:ascii="Cambria" w:hAnsi="Cambria" w:cs="Cambria"/>
+          <w:rFonts w:ascii="Times New Roman" w:hAnsi="Times New Roman" w:cs="Times New Roman"/>
           <w:color w:val="000000"/>
           <w:sz w:val="32"/>
           <w:szCs w:val="32"/>
@@ -17,7 +17,7 @@
       </w:pPr>
       <w:r>
         <w:rPr>
-          <w:rFonts w:ascii="Cambria" w:hAnsi="Cambria" w:cs="Cambria"/>
+          <w:rFonts w:ascii="Times New Roman" w:hAnsi="Times New Roman" w:cs="Times New Roman"/>
           <w:b/>
           <w:bCs/>
           <w:color w:val="000000"/>
@@ -58,7 +58,7 @@
               <w:adjustRightInd w:val="0"/>
               <w:spacing w:after="0" w:line="240" w:lineRule="auto"/>
               <w:rPr>
-                <w:rFonts w:ascii="Calibri" w:hAnsi="Calibri" w:cs="Calibri"/>
+                <w:rFonts w:ascii="Times New Roman" w:hAnsi="Times New Roman" w:cs="Times New Roman"/>
                 <w:color w:val="000000"/>
                 <w:sz w:val="23"/>
                 <w:szCs w:val="23"/>
@@ -66,7 +66,7 @@
             </w:pPr>
             <w:r>
               <w:rPr>
-                <w:rFonts w:ascii="Calibri" w:hAnsi="Calibri" w:cs="Calibri"/>
+                <w:rFonts w:ascii="Times New Roman" w:hAnsi="Times New Roman" w:cs="Times New Roman"/>
                 <w:color w:val="000000"/>
                 <w:sz w:val="23"/>
                 <w:szCs w:val="23"/>
@@ -75,7 +75,7 @@
             </w:r>
             <w:r>
               <w:rPr>
-                <w:rFonts w:ascii="Calibri" w:hAnsi="Calibri" w:cs="Calibri"/>
+                <w:rFonts w:ascii="Times New Roman" w:hAnsi="Times New Roman" w:cs="Times New Roman"/>
                 <w:color w:val="000000"/>
                 <w:sz w:val="23"/>
                 <w:szCs w:val="23"/>
@@ -86,7 +86,13 @@
         </w:tc>
       </w:tr>
     </w:tbl>
-    <w:p/>
+    <w:p>
+      <w:pPr>
+        <w:rPr>
+          <w:rFonts w:ascii="Times New Roman" w:hAnsi="Times New Roman" w:cs="Times New Roman"/>
+        </w:rPr>
+      </w:pPr>
+    </w:p>
     <w:tbl>
       <w:tblPr>
         <w:tblStyle w:val="TableGrid"/>
@@ -104,7 +110,15 @@
             <w:tcW w:w="1615" w:type="dxa"/>
           </w:tcPr>
           <w:p>
+            <w:pPr>
+              <w:rPr>
+                <w:rFonts w:ascii="Times New Roman" w:hAnsi="Times New Roman" w:cs="Times New Roman"/>
+              </w:rPr>
+            </w:pPr>
             <w:r>
+              <w:rPr>
+                <w:rFonts w:ascii="Times New Roman" w:hAnsi="Times New Roman" w:cs="Times New Roman"/>
+              </w:rPr>
               <w:t>Name</w:t>
             </w:r>
           </w:p>
@@ -114,7 +128,15 @@
             <w:tcW w:w="3780" w:type="dxa"/>
           </w:tcPr>
           <w:p>
+            <w:pPr>
+              <w:rPr>
+                <w:rFonts w:ascii="Times New Roman" w:hAnsi="Times New Roman" w:cs="Times New Roman"/>
+              </w:rPr>
+            </w:pPr>
             <w:r>
+              <w:rPr>
+                <w:rFonts w:ascii="Times New Roman" w:hAnsi="Times New Roman" w:cs="Times New Roman"/>
+              </w:rPr>
               <w:t>Kim Hyung Jon</w:t>
             </w:r>
           </w:p>
@@ -123,7 +145,13 @@
           <w:tcPr>
             <w:tcW w:w="3955" w:type="dxa"/>
           </w:tcPr>
-          <w:p/>
+          <w:p>
+            <w:pPr>
+              <w:rPr>
+                <w:rFonts w:ascii="Times New Roman" w:hAnsi="Times New Roman" w:cs="Times New Roman"/>
+              </w:rPr>
+            </w:pPr>
+          </w:p>
         </w:tc>
       </w:tr>
       <w:tr>
@@ -132,7 +160,15 @@
             <w:tcW w:w="1615" w:type="dxa"/>
           </w:tcPr>
           <w:p>
+            <w:pPr>
+              <w:rPr>
+                <w:rFonts w:ascii="Times New Roman" w:hAnsi="Times New Roman" w:cs="Times New Roman"/>
+              </w:rPr>
+            </w:pPr>
             <w:r>
+              <w:rPr>
+                <w:rFonts w:ascii="Times New Roman" w:hAnsi="Times New Roman" w:cs="Times New Roman"/>
+              </w:rPr>
               <w:t>Matric number</w:t>
             </w:r>
           </w:p>
@@ -142,7 +178,15 @@
             <w:tcW w:w="3780" w:type="dxa"/>
           </w:tcPr>
           <w:p>
+            <w:pPr>
+              <w:rPr>
+                <w:rFonts w:ascii="Times New Roman" w:hAnsi="Times New Roman" w:cs="Times New Roman"/>
+              </w:rPr>
+            </w:pPr>
             <w:r>
+              <w:rPr>
+                <w:rFonts w:ascii="Times New Roman" w:hAnsi="Times New Roman" w:cs="Times New Roman"/>
+              </w:rPr>
               <w:t>A0115864B</w:t>
             </w:r>
           </w:p>
@@ -151,12 +195,23 @@
           <w:tcPr>
             <w:tcW w:w="3955" w:type="dxa"/>
           </w:tcPr>
-          <w:p/>
+          <w:p>
+            <w:pPr>
+              <w:rPr>
+                <w:rFonts w:ascii="Times New Roman" w:hAnsi="Times New Roman" w:cs="Times New Roman"/>
+              </w:rPr>
+            </w:pPr>
+          </w:p>
         </w:tc>
       </w:tr>
     </w:tbl>
-    <w:p/>
-    <w:p/>
+    <w:p>
+      <w:pPr>
+        <w:rPr>
+          <w:rFonts w:ascii="Times New Roman" w:hAnsi="Times New Roman" w:cs="Times New Roman"/>
+        </w:rPr>
+      </w:pPr>
+    </w:p>
     <w:p>
       <w:pPr>
         <w:pStyle w:val="ListParagraph"/>
@@ -164,13 +219,16 @@
           <w:ilvl w:val="0"/>
           <w:numId w:val="3"/>
         </w:numPr>
-        <w:rPr>
-          <w:b/>
-          <w:sz w:val="28"/>
-        </w:rPr>
-      </w:pPr>
-      <w:r>
-        <w:rPr>
+        <w:spacing w:after="0"/>
+        <w:rPr>
+          <w:rFonts w:ascii="Times New Roman" w:hAnsi="Times New Roman" w:cs="Times New Roman"/>
+          <w:b/>
+          <w:sz w:val="28"/>
+        </w:rPr>
+      </w:pPr>
+      <w:r>
+        <w:rPr>
+          <w:rFonts w:ascii="Times New Roman" w:hAnsi="Times New Roman" w:cs="Times New Roman"/>
           <w:b/>
           <w:sz w:val="28"/>
         </w:rPr>
@@ -178,20 +236,335 @@
       </w:r>
     </w:p>
     <w:p>
-      <w:r>
-        <w:t>This software was developed with user-friendliness, speed and efficiency, and extendibility in mind. It was also important that the methods and the overall work scenario is easy to understand even without the comments.</w:t>
-      </w:r>
-    </w:p>
-    <w:p/>
-    <w:p>
-      <w:pPr>
-        <w:rPr>
-          <w:b/>
-          <w:sz w:val="32"/>
-        </w:rPr>
-      </w:pPr>
-      <w:r>
-        <w:rPr>
+      <w:pPr>
+        <w:rPr>
+          <w:rFonts w:ascii="Times New Roman" w:hAnsi="Times New Roman" w:cs="Times New Roman"/>
+        </w:rPr>
+      </w:pPr>
+      <w:r>
+        <w:rPr>
+          <w:rFonts w:ascii="Times New Roman" w:hAnsi="Times New Roman" w:cs="Times New Roman"/>
+        </w:rPr>
+        <w:t xml:space="preserve">This software is a simple program that generates a set of circularly shifted strings from input titles and words that are not keywords. </w:t>
+      </w:r>
+      <w:r>
+        <w:rPr>
+          <w:rFonts w:ascii="Times New Roman" w:hAnsi="Times New Roman" w:cs="Times New Roman"/>
+        </w:rPr>
+        <w:t>It aims to meet the three non-functional requirements: user-friendliness, speed and extendibility.</w:t>
+      </w:r>
+    </w:p>
+    <w:p>
+      <w:pPr>
+        <w:rPr>
+          <w:rFonts w:ascii="Times New Roman" w:hAnsi="Times New Roman" w:cs="Times New Roman"/>
+        </w:rPr>
+      </w:pPr>
+      <w:r>
+        <w:rPr>
+          <w:rFonts w:ascii="Times New Roman" w:hAnsi="Times New Roman" w:cs="Times New Roman"/>
+        </w:rPr>
+        <w:t xml:space="preserve">Some more non-functional requirements set by our group were that the software should immediately display the results after the process is </w:t>
+      </w:r>
+      <w:r>
+        <w:rPr>
+          <w:rFonts w:ascii="Times New Roman" w:hAnsi="Times New Roman" w:cs="Times New Roman"/>
+        </w:rPr>
+        <w:t xml:space="preserve">completed so that the user does not have to find and open it, and that </w:t>
+      </w:r>
+    </w:p>
+    <w:p>
+      <w:pPr>
+        <w:rPr>
+          <w:rFonts w:ascii="Times New Roman" w:hAnsi="Times New Roman" w:cs="Times New Roman"/>
+        </w:rPr>
+      </w:pPr>
+    </w:p>
+    <w:p>
+      <w:pPr>
+        <w:spacing w:after="0"/>
+        <w:rPr>
+          <w:rFonts w:ascii="Times New Roman" w:hAnsi="Times New Roman" w:cs="Times New Roman"/>
+          <w:b/>
+          <w:sz w:val="32"/>
+        </w:rPr>
+      </w:pPr>
+      <w:r>
+        <w:rPr>
+          <w:rFonts w:ascii="Times New Roman" w:hAnsi="Times New Roman" w:cs="Times New Roman"/>
+          <w:b/>
+          <w:sz w:val="32"/>
+        </w:rPr>
+        <w:t>2.</w:t>
+      </w:r>
+      <w:r>
+        <w:rPr>
+          <w:rFonts w:ascii="Times New Roman" w:hAnsi="Times New Roman" w:cs="Times New Roman"/>
+          <w:b/>
+          <w:sz w:val="32"/>
+        </w:rPr>
+        <w:t xml:space="preserve"> </w:t>
+      </w:r>
+      <w:r>
+        <w:rPr>
+          <w:rFonts w:ascii="Times New Roman" w:hAnsi="Times New Roman" w:cs="Times New Roman"/>
+          <w:b/>
+          <w:sz w:val="32"/>
+        </w:rPr>
+        <w:t>Design</w:t>
+      </w:r>
+    </w:p>
+    <w:p>
+      <w:pPr>
+        <w:rPr>
+          <w:rFonts w:ascii="Times New Roman" w:hAnsi="Times New Roman" w:cs="Times New Roman"/>
+        </w:rPr>
+      </w:pPr>
+      <w:r>
+        <w:rPr>
+          <w:rFonts w:ascii="Times New Roman" w:hAnsi="Times New Roman" w:cs="Times New Roman"/>
+        </w:rPr>
+        <w:t xml:space="preserve">The program runs by </w:t>
+      </w:r>
+      <w:r>
+        <w:rPr>
+          <w:rFonts w:ascii="Times New Roman" w:hAnsi="Times New Roman" w:cs="Times New Roman"/>
+        </w:rPr>
+        <w:t>executing</w:t>
+      </w:r>
+      <w:r>
+        <w:rPr>
+          <w:rFonts w:ascii="Times New Roman" w:hAnsi="Times New Roman" w:cs="Times New Roman"/>
+        </w:rPr>
+        <w:t xml:space="preserve"> the UI class,</w:t>
+      </w:r>
+      <w:r>
+        <w:rPr>
+          <w:rFonts w:ascii="Times New Roman" w:hAnsi="Times New Roman" w:cs="Times New Roman"/>
+        </w:rPr>
+        <w:t xml:space="preserve"> a component</w:t>
+      </w:r>
+      <w:r>
+        <w:rPr>
+          <w:rFonts w:ascii="Times New Roman" w:hAnsi="Times New Roman" w:cs="Times New Roman"/>
+        </w:rPr>
+        <w:t xml:space="preserve"> common</w:t>
+      </w:r>
+      <w:r>
+        <w:rPr>
+          <w:rFonts w:ascii="Times New Roman" w:hAnsi="Times New Roman" w:cs="Times New Roman"/>
+        </w:rPr>
+        <w:t xml:space="preserve"> for both </w:t>
+      </w:r>
+      <w:r>
+        <w:rPr>
+          <w:rFonts w:ascii="Times New Roman" w:hAnsi="Times New Roman" w:cs="Times New Roman"/>
+        </w:rPr>
+        <w:t>solutions</w:t>
+      </w:r>
+      <w:r>
+        <w:rPr>
+          <w:rFonts w:ascii="Times New Roman" w:hAnsi="Times New Roman" w:cs="Times New Roman"/>
+        </w:rPr>
+        <w:t>.</w:t>
+      </w:r>
+      <w:r>
+        <w:rPr>
+          <w:rFonts w:ascii="Times New Roman" w:hAnsi="Times New Roman" w:cs="Times New Roman"/>
+        </w:rPr>
+        <w:t xml:space="preserve"> </w:t>
+      </w:r>
+      <w:r>
+        <w:rPr>
+          <w:rFonts w:ascii="Times New Roman" w:hAnsi="Times New Roman" w:cs="Times New Roman"/>
+        </w:rPr>
+        <w:t>Upon execution, UI</w:t>
+      </w:r>
+      <w:r>
+        <w:rPr>
+          <w:rFonts w:ascii="Times New Roman" w:hAnsi="Times New Roman" w:cs="Times New Roman"/>
+        </w:rPr>
+        <w:t xml:space="preserve"> </w:t>
+      </w:r>
+      <w:r>
+        <w:rPr>
+          <w:rFonts w:ascii="Times New Roman" w:hAnsi="Times New Roman" w:cs="Times New Roman"/>
+        </w:rPr>
+        <w:t>displays</w:t>
+      </w:r>
+      <w:r>
+        <w:rPr>
+          <w:rFonts w:ascii="Times New Roman" w:hAnsi="Times New Roman" w:cs="Times New Roman"/>
+        </w:rPr>
+        <w:t xml:space="preserve"> a simple GUI containing 4 main parts: two text fields for specifying input and output file paths, and two buttons for selecting the </w:t>
+      </w:r>
+      <w:r>
+        <w:rPr>
+          <w:rFonts w:ascii="Times New Roman" w:hAnsi="Times New Roman" w:cs="Times New Roman"/>
+        </w:rPr>
+        <w:t>solution</w:t>
+      </w:r>
+      <w:r>
+        <w:rPr>
+          <w:rFonts w:ascii="Times New Roman" w:hAnsi="Times New Roman" w:cs="Times New Roman"/>
+        </w:rPr>
+        <w:t>.</w:t>
+      </w:r>
+      <w:r>
+        <w:rPr>
+          <w:rFonts w:ascii="Times New Roman" w:hAnsi="Times New Roman" w:cs="Times New Roman"/>
+        </w:rPr>
+        <w:t xml:space="preserve"> </w:t>
+      </w:r>
+      <w:r>
+        <w:rPr>
+          <w:rFonts w:ascii="Times New Roman" w:hAnsi="Times New Roman" w:cs="Times New Roman"/>
+        </w:rPr>
+        <w:t>The UI component was implemented by Hyung Jon.</w:t>
+      </w:r>
+    </w:p>
+    <w:p>
+      <w:pPr>
+        <w:rPr>
+          <w:rFonts w:ascii="Times New Roman" w:hAnsi="Times New Roman" w:cs="Times New Roman"/>
+        </w:rPr>
+      </w:pPr>
+      <w:r>
+        <w:rPr>
+          <w:rFonts w:ascii="Times New Roman" w:hAnsi="Times New Roman" w:cs="Times New Roman"/>
+        </w:rPr>
+        <w:t>Both methods require that the input file contains the data in the following format:</w:t>
+      </w:r>
+      <w:r>
+        <w:rPr>
+          <w:rFonts w:ascii="Times New Roman" w:hAnsi="Times New Roman" w:cs="Times New Roman"/>
+        </w:rPr>
+        <w:t xml:space="preserve"> the first line contains all words to ignore, </w:t>
+      </w:r>
+      <w:r>
+        <w:rPr>
+          <w:rFonts w:ascii="Times New Roman" w:hAnsi="Times New Roman" w:cs="Times New Roman"/>
+        </w:rPr>
+        <w:t>and each of the following lines contains one title.</w:t>
+      </w:r>
+      <w:r>
+        <w:rPr>
+          <w:rFonts w:ascii="Times New Roman" w:hAnsi="Times New Roman" w:cs="Times New Roman"/>
+        </w:rPr>
+        <w:t xml:space="preserve"> An example is:</w:t>
+      </w:r>
+    </w:p>
+    <w:p>
+      <w:pPr>
+        <w:spacing w:after="0"/>
+        <w:ind w:firstLine="720"/>
+        <w:rPr>
+          <w:rFonts w:ascii="Times New Roman" w:hAnsi="Times New Roman" w:cs="Times New Roman"/>
+        </w:rPr>
+      </w:pPr>
+      <w:proofErr w:type="gramStart"/>
+      <w:r>
+        <w:rPr>
+          <w:rFonts w:ascii="Times New Roman" w:hAnsi="Times New Roman" w:cs="Times New Roman"/>
+        </w:rPr>
+        <w:t>is</w:t>
+      </w:r>
+      <w:proofErr w:type="gramEnd"/>
+      <w:r>
+        <w:rPr>
+          <w:rFonts w:ascii="Times New Roman" w:hAnsi="Times New Roman" w:cs="Times New Roman"/>
+        </w:rPr>
+        <w:t xml:space="preserve"> the of and as a after</w:t>
+      </w:r>
+    </w:p>
+    <w:p>
+      <w:pPr>
+        <w:spacing w:after="0"/>
+        <w:ind w:firstLine="720"/>
+        <w:rPr>
+          <w:rFonts w:ascii="Times New Roman" w:hAnsi="Times New Roman" w:cs="Times New Roman"/>
+        </w:rPr>
+      </w:pPr>
+      <w:r>
+        <w:rPr>
+          <w:rFonts w:ascii="Times New Roman" w:hAnsi="Times New Roman" w:cs="Times New Roman"/>
+        </w:rPr>
+        <w:t>The Day a</w:t>
+      </w:r>
+      <w:r>
+        <w:rPr>
+          <w:rFonts w:ascii="Times New Roman" w:hAnsi="Times New Roman" w:cs="Times New Roman"/>
+        </w:rPr>
+        <w:t>fter Tomorrow</w:t>
+      </w:r>
+    </w:p>
+    <w:p>
+      <w:pPr>
+        <w:spacing w:after="0"/>
+        <w:ind w:firstLine="720"/>
+        <w:rPr>
+          <w:rFonts w:ascii="Times New Roman" w:hAnsi="Times New Roman" w:cs="Times New Roman"/>
+        </w:rPr>
+      </w:pPr>
+      <w:r>
+        <w:rPr>
+          <w:rFonts w:ascii="Times New Roman" w:hAnsi="Times New Roman" w:cs="Times New Roman"/>
+        </w:rPr>
+        <w:t>Fast and F</w:t>
+      </w:r>
+      <w:r>
+        <w:rPr>
+          <w:rFonts w:ascii="Times New Roman" w:hAnsi="Times New Roman" w:cs="Times New Roman"/>
+        </w:rPr>
+        <w:t>urious</w:t>
+      </w:r>
+    </w:p>
+    <w:p>
+      <w:pPr>
+        <w:ind w:firstLine="720"/>
+        <w:rPr>
+          <w:rFonts w:ascii="Times New Roman" w:hAnsi="Times New Roman" w:cs="Times New Roman"/>
+        </w:rPr>
+      </w:pPr>
+      <w:r>
+        <w:rPr>
+          <w:rFonts w:ascii="Times New Roman" w:hAnsi="Times New Roman" w:cs="Times New Roman"/>
+        </w:rPr>
+        <w:t>Man of Steel</w:t>
+      </w:r>
+    </w:p>
+    <w:p>
+      <w:pPr>
+        <w:rPr>
+          <w:rFonts w:ascii="Times New Roman" w:hAnsi="Times New Roman" w:cs="Times New Roman"/>
+        </w:rPr>
+      </w:pPr>
+      <w:r>
+        <w:rPr>
+          <w:rFonts w:ascii="Times New Roman" w:hAnsi="Times New Roman" w:cs="Times New Roman"/>
+        </w:rPr>
+        <w:t>By clicking either button, the user can choose one of the following solutions to generate circular shifts. Solution 1 was implemented by Jerrold, while Solution 2 was implemented by Hyung Jon. Some methods that can be used in common for both approaches were implemented by Hyung Jon as well.</w:t>
+      </w:r>
+    </w:p>
+    <w:p>
+      <w:pPr>
+        <w:rPr>
+          <w:rFonts w:ascii="Times New Roman" w:hAnsi="Times New Roman" w:cs="Times New Roman"/>
+        </w:rPr>
+      </w:pPr>
+    </w:p>
+    <w:p>
+      <w:pPr>
+        <w:spacing w:after="0"/>
+        <w:rPr>
+          <w:rFonts w:ascii="Times New Roman" w:hAnsi="Times New Roman" w:cs="Times New Roman"/>
+          <w:b/>
+          <w:sz w:val="32"/>
+        </w:rPr>
+      </w:pPr>
+      <w:r>
+        <w:rPr>
+          <w:rFonts w:ascii="Times New Roman" w:hAnsi="Times New Roman" w:cs="Times New Roman"/>
           <w:b/>
           <w:sz w:val="32"/>
         </w:rPr>
@@ -199,145 +572,357 @@
       </w:r>
       <w:r>
         <w:rPr>
-          <w:b/>
-          <w:sz w:val="32"/>
-        </w:rPr>
-        <w:t>Design</w:t>
-      </w:r>
-    </w:p>
-    <w:p>
-      <w:r>
-        <w:t xml:space="preserve">The program runs by </w:t>
-      </w:r>
-      <w:r>
-        <w:t>executing</w:t>
-      </w:r>
-      <w:r>
-        <w:t xml:space="preserve"> the UI class,</w:t>
-      </w:r>
-      <w:r>
-        <w:t xml:space="preserve"> a common component for both approaches.</w:t>
-      </w:r>
-      <w:r>
-        <w:t xml:space="preserve"> </w:t>
-      </w:r>
-      <w:r>
-        <w:t>Upon execution, UI</w:t>
-      </w:r>
-      <w:r>
-        <w:t xml:space="preserve"> </w:t>
-      </w:r>
-      <w:r>
-        <w:t>displays</w:t>
-      </w:r>
-      <w:r>
-        <w:t xml:space="preserve"> a simple GUI containing 4 main parts: two text fields for specifying input and output file paths, and two buttons for selecting the method to use.</w:t>
-      </w:r>
-    </w:p>
-    <w:p>
-      <w:r>
-        <w:t>Both methods require that the input file contains the data in the following format:</w:t>
-      </w:r>
-      <w:r>
-        <w:t xml:space="preserve"> the first line contains all words to ignore, </w:t>
-      </w:r>
-      <w:r>
-        <w:t>and each of the following lines contains one title.</w:t>
+          <w:rFonts w:ascii="Times New Roman" w:hAnsi="Times New Roman" w:cs="Times New Roman"/>
+          <w:b/>
+          <w:sz w:val="32"/>
+        </w:rPr>
+        <w:t>Solution</w:t>
+      </w:r>
+      <w:r>
+        <w:rPr>
+          <w:rFonts w:ascii="Times New Roman" w:hAnsi="Times New Roman" w:cs="Times New Roman"/>
+          <w:b/>
+          <w:sz w:val="32"/>
+        </w:rPr>
+        <w:t xml:space="preserve"> 1: Shared Data</w:t>
+      </w:r>
+    </w:p>
+    <w:p>
+      <w:pPr>
+        <w:rPr>
+          <w:rFonts w:ascii="Times New Roman" w:hAnsi="Times New Roman" w:cs="Times New Roman"/>
+        </w:rPr>
+      </w:pPr>
+      <w:r>
+        <w:rPr>
+          <w:rFonts w:ascii="Times New Roman" w:hAnsi="Times New Roman" w:cs="Times New Roman"/>
+        </w:rPr>
+        <w:t>Solution</w:t>
+      </w:r>
+      <w:r>
+        <w:rPr>
+          <w:rFonts w:ascii="Times New Roman" w:hAnsi="Times New Roman" w:cs="Times New Roman"/>
+        </w:rPr>
+        <w:t xml:space="preserve"> 1 by Jerrold</w:t>
+      </w:r>
+    </w:p>
+    <w:p>
+      <w:pPr>
+        <w:jc w:val="center"/>
+        <w:rPr>
+          <w:rFonts w:ascii="Times New Roman" w:hAnsi="Times New Roman" w:cs="Times New Roman"/>
+        </w:rPr>
+      </w:pPr>
+      <w:r>
+        <w:rPr>
+          <w:rFonts w:ascii="Times New Roman" w:hAnsi="Times New Roman" w:cs="Times New Roman"/>
+          <w:noProof/>
+          <w:lang w:eastAsia="ja-JP"/>
+        </w:rPr>
+        <w:drawing>
+          <wp:inline distT="0" distB="0" distL="0" distR="0">
+            <wp:extent cx="5476874" cy="1533525"/>
+            <wp:effectExtent l="0" t="0" r="0" b="0"/>
+            <wp:docPr id="3" name="Picture 3"/>
+            <wp:cNvGraphicFramePr>
+              <a:graphicFrameLocks xmlns:a="http://schemas.openxmlformats.org/drawingml/2006/main" noChangeAspect="1"/>
+            </wp:cNvGraphicFramePr>
+            <a:graphic xmlns:a="http://schemas.openxmlformats.org/drawingml/2006/main">
+              <a:graphicData uri="http://schemas.openxmlformats.org/drawingml/2006/picture">
+                <pic:pic xmlns:pic="http://schemas.openxmlformats.org/drawingml/2006/picture">
+                  <pic:nvPicPr>
+                    <pic:cNvPr id="3" name="Architecture_design_Jerrold.png"/>
+                    <pic:cNvPicPr/>
+                  </pic:nvPicPr>
+                  <pic:blipFill>
+                    <a:blip r:embed="rId5">
+                      <a:extLst>
+                        <a:ext uri="{28A0092B-C50C-407E-A947-70E740481C1C}">
+                          <a14:useLocalDpi xmlns:a14="http://schemas.microsoft.com/office/drawing/2010/main" val="0"/>
+                        </a:ext>
+                      </a:extLst>
+                    </a:blip>
+                    <a:stretch>
+                      <a:fillRect/>
+                    </a:stretch>
+                  </pic:blipFill>
+                  <pic:spPr>
+                    <a:xfrm>
+                      <a:off x="0" y="0"/>
+                      <a:ext cx="5513597" cy="1543808"/>
+                    </a:xfrm>
+                    <a:prstGeom prst="rect">
+                      <a:avLst/>
+                    </a:prstGeom>
+                  </pic:spPr>
+                </pic:pic>
+              </a:graphicData>
+            </a:graphic>
+          </wp:inline>
+        </w:drawing>
       </w:r>
     </w:p>
     <w:p>
       <w:pPr>
         <w:spacing w:after="0"/>
-      </w:pPr>
-      <w:r>
-        <w:t>e.g.</w:t>
-      </w:r>
-    </w:p>
-    <w:p>
-      <w:pPr>
-        <w:spacing w:after="0"/>
-      </w:pPr>
-      <w:proofErr w:type="gramStart"/>
-      <w:r>
-        <w:t>is</w:t>
-      </w:r>
-      <w:proofErr w:type="gramEnd"/>
-      <w:r>
-        <w:t xml:space="preserve"> the of and as a after</w:t>
-      </w:r>
-    </w:p>
-    <w:p>
-      <w:pPr>
-        <w:spacing w:after="0"/>
-      </w:pPr>
-      <w:r>
-        <w:t>The Day a</w:t>
-      </w:r>
-      <w:r>
-        <w:t>fter Tomorrow</w:t>
-      </w:r>
-    </w:p>
-    <w:p>
-      <w:pPr>
-        <w:spacing w:after="0"/>
-      </w:pPr>
-      <w:r>
-        <w:t>Fast and F</w:t>
-      </w:r>
-      <w:r>
-        <w:t>urious</w:t>
-      </w:r>
-    </w:p>
-    <w:p>
-      <w:pPr>
-        <w:spacing w:after="0"/>
-      </w:pPr>
-      <w:r>
-        <w:t>Man of Steel</w:t>
-      </w:r>
-    </w:p>
-    <w:p>
-      <w:pPr>
-        <w:spacing w:before="240"/>
-      </w:pPr>
-      <w:r>
-        <w:t>The UI was implemented by Hyung Jon.</w:t>
-      </w:r>
-    </w:p>
-    <w:p>
+        <w:rPr>
+          <w:rFonts w:ascii="Times New Roman" w:hAnsi="Times New Roman" w:cs="Times New Roman"/>
+        </w:rPr>
+      </w:pPr>
+      <w:r>
+        <w:rPr>
+          <w:rFonts w:ascii="Times New Roman" w:hAnsi="Times New Roman" w:cs="Times New Roman"/>
+          <w:b/>
+          <w:sz w:val="28"/>
+        </w:rPr>
+        <w:t>Controller</w:t>
+      </w:r>
+    </w:p>
+    <w:p>
+      <w:pPr>
+        <w:rPr>
+          <w:rFonts w:ascii="Times New Roman" w:hAnsi="Times New Roman" w:cs="Times New Roman"/>
+        </w:rPr>
+      </w:pPr>
       <w:bookmarkStart w:id="0" w:name="_GoBack"/>
       <w:bookmarkEnd w:id="0"/>
     </w:p>
     <w:p>
       <w:pPr>
-        <w:rPr>
-          <w:b/>
-          <w:sz w:val="32"/>
-        </w:rPr>
-      </w:pPr>
-      <w:r>
-        <w:rPr>
-          <w:b/>
-          <w:sz w:val="32"/>
-        </w:rPr>
-        <w:t>2.1 Method 1: Shared Data</w:t>
-      </w:r>
-    </w:p>
-    <w:p>
-      <w:r>
-        <w:t>Method 1 by Jerrold</w:t>
-      </w:r>
-    </w:p>
-    <w:p/>
-    <w:p>
-      <w:pPr>
-        <w:rPr>
-          <w:b/>
-          <w:sz w:val="32"/>
-        </w:rPr>
-      </w:pPr>
-      <w:r>
-        <w:rPr>
+        <w:spacing w:after="0"/>
+        <w:rPr>
+          <w:rFonts w:ascii="Times New Roman" w:hAnsi="Times New Roman" w:cs="Times New Roman"/>
+          <w:b/>
+          <w:sz w:val="28"/>
+        </w:rPr>
+      </w:pPr>
+      <w:proofErr w:type="spellStart"/>
+      <w:r>
+        <w:rPr>
+          <w:rFonts w:ascii="Times New Roman" w:hAnsi="Times New Roman" w:cs="Times New Roman"/>
+          <w:b/>
+          <w:sz w:val="28"/>
+        </w:rPr>
+        <w:t>CoreData</w:t>
+      </w:r>
+      <w:proofErr w:type="spellEnd"/>
+    </w:p>
+    <w:p>
+      <w:pPr>
+        <w:rPr>
+          <w:rFonts w:ascii="Times New Roman" w:hAnsi="Times New Roman" w:cs="Times New Roman"/>
+        </w:rPr>
+      </w:pPr>
+    </w:p>
+    <w:p>
+      <w:pPr>
+        <w:spacing w:after="0"/>
+        <w:rPr>
+          <w:rFonts w:ascii="Times New Roman" w:hAnsi="Times New Roman" w:cs="Times New Roman"/>
+          <w:b/>
+          <w:sz w:val="28"/>
+        </w:rPr>
+      </w:pPr>
+      <w:proofErr w:type="spellStart"/>
+      <w:r>
+        <w:rPr>
+          <w:rFonts w:ascii="Times New Roman" w:hAnsi="Times New Roman" w:cs="Times New Roman"/>
+          <w:b/>
+          <w:sz w:val="28"/>
+        </w:rPr>
+        <w:t>InputReader</w:t>
+      </w:r>
+      <w:proofErr w:type="spellEnd"/>
+    </w:p>
+    <w:p>
+      <w:pPr>
+        <w:rPr>
+          <w:rFonts w:ascii="Times New Roman" w:hAnsi="Times New Roman" w:cs="Times New Roman"/>
+        </w:rPr>
+      </w:pPr>
+    </w:p>
+    <w:p>
+      <w:pPr>
+        <w:spacing w:after="0"/>
+        <w:rPr>
+          <w:rFonts w:ascii="Times New Roman" w:hAnsi="Times New Roman" w:cs="Times New Roman"/>
+          <w:b/>
+          <w:sz w:val="28"/>
+        </w:rPr>
+      </w:pPr>
+      <w:proofErr w:type="spellStart"/>
+      <w:r>
+        <w:rPr>
+          <w:rFonts w:ascii="Times New Roman" w:hAnsi="Times New Roman" w:cs="Times New Roman"/>
+          <w:b/>
+          <w:sz w:val="28"/>
+        </w:rPr>
+        <w:t>LineProcessor</w:t>
+      </w:r>
+      <w:proofErr w:type="spellEnd"/>
+    </w:p>
+    <w:p>
+      <w:pPr>
+        <w:rPr>
+          <w:rFonts w:ascii="Times New Roman" w:hAnsi="Times New Roman" w:cs="Times New Roman"/>
+        </w:rPr>
+      </w:pPr>
+    </w:p>
+    <w:p>
+      <w:pPr>
+        <w:spacing w:after="0"/>
+        <w:rPr>
+          <w:rFonts w:ascii="Times New Roman" w:hAnsi="Times New Roman" w:cs="Times New Roman"/>
+          <w:b/>
+          <w:sz w:val="28"/>
+        </w:rPr>
+      </w:pPr>
+      <w:proofErr w:type="spellStart"/>
+      <w:r>
+        <w:rPr>
+          <w:rFonts w:ascii="Times New Roman" w:hAnsi="Times New Roman" w:cs="Times New Roman"/>
+          <w:b/>
+          <w:sz w:val="28"/>
+        </w:rPr>
+        <w:t>CircularShifter</w:t>
+      </w:r>
+      <w:proofErr w:type="spellEnd"/>
+    </w:p>
+    <w:p>
+      <w:pPr>
+        <w:rPr>
+          <w:rFonts w:ascii="Times New Roman" w:hAnsi="Times New Roman" w:cs="Times New Roman"/>
+        </w:rPr>
+      </w:pPr>
+    </w:p>
+    <w:p>
+      <w:pPr>
+        <w:spacing w:after="0"/>
+        <w:rPr>
+          <w:rFonts w:ascii="Times New Roman" w:hAnsi="Times New Roman" w:cs="Times New Roman"/>
+          <w:b/>
+          <w:sz w:val="28"/>
+        </w:rPr>
+      </w:pPr>
+      <w:r>
+        <w:rPr>
+          <w:rFonts w:ascii="Times New Roman" w:hAnsi="Times New Roman" w:cs="Times New Roman"/>
+          <w:b/>
+          <w:sz w:val="28"/>
+        </w:rPr>
+        <w:t>Alphabetizer</w:t>
+      </w:r>
+    </w:p>
+    <w:p>
+      <w:pPr>
+        <w:rPr>
+          <w:rFonts w:ascii="Times New Roman" w:hAnsi="Times New Roman" w:cs="Times New Roman"/>
+        </w:rPr>
+      </w:pPr>
+    </w:p>
+    <w:p>
+      <w:pPr>
+        <w:spacing w:after="0"/>
+        <w:rPr>
+          <w:rFonts w:ascii="Times New Roman" w:hAnsi="Times New Roman" w:cs="Times New Roman"/>
+          <w:b/>
+          <w:sz w:val="28"/>
+        </w:rPr>
+      </w:pPr>
+      <w:proofErr w:type="spellStart"/>
+      <w:r>
+        <w:rPr>
+          <w:rFonts w:ascii="Times New Roman" w:hAnsi="Times New Roman" w:cs="Times New Roman"/>
+          <w:b/>
+          <w:sz w:val="28"/>
+        </w:rPr>
+        <w:t>OutputWriter</w:t>
+      </w:r>
+      <w:proofErr w:type="spellEnd"/>
+    </w:p>
+    <w:p>
+      <w:pPr>
+        <w:rPr>
+          <w:rFonts w:ascii="Times New Roman" w:hAnsi="Times New Roman" w:cs="Times New Roman"/>
+        </w:rPr>
+      </w:pPr>
+    </w:p>
+    <w:p>
+      <w:pPr>
+        <w:rPr>
+          <w:rFonts w:ascii="Times New Roman" w:hAnsi="Times New Roman" w:cs="Times New Roman"/>
+          <w:b/>
+          <w:sz w:val="32"/>
+        </w:rPr>
+      </w:pPr>
+      <w:r>
+        <w:rPr>
+          <w:rFonts w:ascii="Times New Roman" w:hAnsi="Times New Roman" w:cs="Times New Roman"/>
+          <w:b/>
+          <w:sz w:val="32"/>
+        </w:rPr>
+        <w:t>2.</w:t>
+      </w:r>
+      <w:r>
+        <w:rPr>
+          <w:rFonts w:ascii="Times New Roman" w:hAnsi="Times New Roman" w:cs="Times New Roman"/>
+          <w:b/>
+          <w:sz w:val="32"/>
+        </w:rPr>
+        <w:t>1.1 Benefits</w:t>
+      </w:r>
+    </w:p>
+    <w:p>
+      <w:pPr>
+        <w:rPr>
+          <w:rFonts w:ascii="Times New Roman" w:hAnsi="Times New Roman" w:cs="Times New Roman"/>
+        </w:rPr>
+      </w:pPr>
+    </w:p>
+    <w:p>
+      <w:pPr>
+        <w:rPr>
+          <w:rFonts w:ascii="Times New Roman" w:hAnsi="Times New Roman" w:cs="Times New Roman"/>
+          <w:b/>
+          <w:sz w:val="32"/>
+        </w:rPr>
+      </w:pPr>
+      <w:r>
+        <w:rPr>
+          <w:rFonts w:ascii="Times New Roman" w:hAnsi="Times New Roman" w:cs="Times New Roman"/>
+          <w:b/>
+          <w:sz w:val="32"/>
+        </w:rPr>
+        <w:t>2.1</w:t>
+      </w:r>
+      <w:r>
+        <w:rPr>
+          <w:rFonts w:ascii="Times New Roman" w:hAnsi="Times New Roman" w:cs="Times New Roman"/>
+          <w:b/>
+          <w:sz w:val="32"/>
+        </w:rPr>
+        <w:t>.2 Drawbacks</w:t>
+      </w:r>
+    </w:p>
+    <w:p>
+      <w:pPr>
+        <w:rPr>
+          <w:rFonts w:ascii="Times New Roman" w:hAnsi="Times New Roman" w:cs="Times New Roman"/>
+        </w:rPr>
+      </w:pPr>
+    </w:p>
+    <w:p>
+      <w:pPr>
+        <w:spacing w:after="0"/>
+        <w:rPr>
+          <w:rFonts w:ascii="Times New Roman" w:hAnsi="Times New Roman" w:cs="Times New Roman"/>
+          <w:b/>
+          <w:sz w:val="32"/>
+        </w:rPr>
+      </w:pPr>
+      <w:r>
+        <w:rPr>
+          <w:rFonts w:ascii="Times New Roman" w:hAnsi="Times New Roman" w:cs="Times New Roman"/>
           <w:b/>
           <w:sz w:val="32"/>
         </w:rPr>
@@ -345,13 +930,23 @@
       </w:r>
       <w:r>
         <w:rPr>
-          <w:b/>
-          <w:sz w:val="32"/>
-        </w:rPr>
-        <w:t>Method 2</w:t>
-      </w:r>
-      <w:r>
-        <w:rPr>
+          <w:rFonts w:ascii="Times New Roman" w:hAnsi="Times New Roman" w:cs="Times New Roman"/>
+          <w:b/>
+          <w:sz w:val="32"/>
+        </w:rPr>
+        <w:t>Solution</w:t>
+      </w:r>
+      <w:r>
+        <w:rPr>
+          <w:rFonts w:ascii="Times New Roman" w:hAnsi="Times New Roman" w:cs="Times New Roman"/>
+          <w:b/>
+          <w:sz w:val="32"/>
+        </w:rPr>
+        <w:t xml:space="preserve"> 2</w:t>
+      </w:r>
+      <w:r>
+        <w:rPr>
+          <w:rFonts w:ascii="Times New Roman" w:hAnsi="Times New Roman" w:cs="Times New Roman"/>
           <w:b/>
           <w:sz w:val="32"/>
         </w:rPr>
@@ -359,63 +954,167 @@
       </w:r>
     </w:p>
     <w:p>
-      <w:r>
-        <w:t xml:space="preserve">Method 2 implemented </w:t>
-      </w:r>
-      <w:r>
-        <w:t>by Hyung Jon follows the Solution 2</w:t>
-      </w:r>
-      <w:r>
-        <w:t xml:space="preserve"> in Reading 2</w:t>
-      </w:r>
-      <w:r>
-        <w:t>: abstract data types</w:t>
-      </w:r>
-      <w:r>
-        <w:t xml:space="preserve"> with slight modifications for simplicity</w:t>
-      </w:r>
-      <w:r>
-        <w:t xml:space="preserve"> and speed</w:t>
-      </w:r>
-      <w:r>
-        <w:t>. It consists of the following components:</w:t>
-      </w:r>
-    </w:p>
-    <w:p>
-      <w:r>
-        <w:br w:type="page"/>
-      </w:r>
-    </w:p>
-    <w:p>
-      <w:pPr>
-        <w:rPr>
-          <w:b/>
-        </w:rPr>
-      </w:pPr>
-      <w:r>
-        <w:rPr>
-          <w:b/>
-          <w:sz w:val="28"/>
-        </w:rPr>
-        <w:lastRenderedPageBreak/>
+      <w:pPr>
+        <w:spacing w:after="0"/>
+        <w:jc w:val="center"/>
+        <w:rPr>
+          <w:rFonts w:ascii="Times New Roman" w:hAnsi="Times New Roman" w:cs="Times New Roman"/>
+          <w:b/>
+          <w:sz w:val="32"/>
+        </w:rPr>
+      </w:pPr>
+      <w:r>
+        <w:rPr>
+          <w:rFonts w:ascii="Times New Roman" w:hAnsi="Times New Roman" w:cs="Times New Roman"/>
+          <w:b/>
+          <w:noProof/>
+          <w:sz w:val="32"/>
+          <w:lang w:eastAsia="ja-JP"/>
+        </w:rPr>
+        <w:drawing>
+          <wp:inline distT="0" distB="0" distL="0" distR="0">
+            <wp:extent cx="5400675" cy="1728216"/>
+            <wp:effectExtent l="0" t="0" r="0" b="5715"/>
+            <wp:docPr id="1" name="Picture 1"/>
+            <wp:cNvGraphicFramePr>
+              <a:graphicFrameLocks xmlns:a="http://schemas.openxmlformats.org/drawingml/2006/main" noChangeAspect="1"/>
+            </wp:cNvGraphicFramePr>
+            <a:graphic xmlns:a="http://schemas.openxmlformats.org/drawingml/2006/main">
+              <a:graphicData uri="http://schemas.openxmlformats.org/drawingml/2006/picture">
+                <pic:pic xmlns:pic="http://schemas.openxmlformats.org/drawingml/2006/picture">
+                  <pic:nvPicPr>
+                    <pic:cNvPr id="1" name="Architecture_design_HJ.png"/>
+                    <pic:cNvPicPr/>
+                  </pic:nvPicPr>
+                  <pic:blipFill>
+                    <a:blip r:embed="rId6">
+                      <a:extLst>
+                        <a:ext uri="{28A0092B-C50C-407E-A947-70E740481C1C}">
+                          <a14:useLocalDpi xmlns:a14="http://schemas.microsoft.com/office/drawing/2010/main" val="0"/>
+                        </a:ext>
+                      </a:extLst>
+                    </a:blip>
+                    <a:stretch>
+                      <a:fillRect/>
+                    </a:stretch>
+                  </pic:blipFill>
+                  <pic:spPr>
+                    <a:xfrm>
+                      <a:off x="0" y="0"/>
+                      <a:ext cx="5427753" cy="1736881"/>
+                    </a:xfrm>
+                    <a:prstGeom prst="rect">
+                      <a:avLst/>
+                    </a:prstGeom>
+                  </pic:spPr>
+                </pic:pic>
+              </a:graphicData>
+            </a:graphic>
+          </wp:inline>
+        </w:drawing>
+      </w:r>
+    </w:p>
+    <w:p>
+      <w:pPr>
+        <w:rPr>
+          <w:rFonts w:ascii="Times New Roman" w:hAnsi="Times New Roman" w:cs="Times New Roman"/>
+        </w:rPr>
+      </w:pPr>
+      <w:r>
+        <w:rPr>
+          <w:rFonts w:ascii="Times New Roman" w:hAnsi="Times New Roman" w:cs="Times New Roman"/>
+        </w:rPr>
+        <w:t>Solution</w:t>
+      </w:r>
+      <w:r>
+        <w:rPr>
+          <w:rFonts w:ascii="Times New Roman" w:hAnsi="Times New Roman" w:cs="Times New Roman"/>
+        </w:rPr>
+        <w:t xml:space="preserve"> 2 implemented </w:t>
+      </w:r>
+      <w:r>
+        <w:rPr>
+          <w:rFonts w:ascii="Times New Roman" w:hAnsi="Times New Roman" w:cs="Times New Roman"/>
+        </w:rPr>
+        <w:t xml:space="preserve">by Hyung Jon </w:t>
+      </w:r>
+      <w:r>
+        <w:rPr>
+          <w:rFonts w:ascii="Times New Roman" w:hAnsi="Times New Roman" w:cs="Times New Roman"/>
+        </w:rPr>
+        <w:t>is a simplified version of the Solution 2: Abstract Data approach in Reading 2</w:t>
+      </w:r>
+      <w:r>
+        <w:rPr>
+          <w:rFonts w:ascii="Times New Roman" w:hAnsi="Times New Roman" w:cs="Times New Roman"/>
+        </w:rPr>
+        <w:t>.</w:t>
+      </w:r>
+      <w:r>
+        <w:rPr>
+          <w:rFonts w:ascii="Times New Roman" w:hAnsi="Times New Roman" w:cs="Times New Roman"/>
+        </w:rPr>
+        <w:t xml:space="preserve"> </w:t>
+      </w:r>
+      <w:r>
+        <w:rPr>
+          <w:rFonts w:ascii="Times New Roman" w:hAnsi="Times New Roman" w:cs="Times New Roman"/>
+        </w:rPr>
+        <w:t xml:space="preserve"> It consists of the following components:</w:t>
+      </w:r>
+    </w:p>
+    <w:p>
+      <w:pPr>
+        <w:spacing w:after="0"/>
+        <w:rPr>
+          <w:rFonts w:ascii="Times New Roman" w:hAnsi="Times New Roman" w:cs="Times New Roman"/>
+        </w:rPr>
+      </w:pPr>
+      <w:r>
+        <w:rPr>
+          <w:rFonts w:ascii="Times New Roman" w:hAnsi="Times New Roman" w:cs="Times New Roman"/>
+          <w:b/>
+          <w:sz w:val="28"/>
+        </w:rPr>
         <w:t>Controller</w:t>
       </w:r>
     </w:p>
     <w:p>
-      <w:r>
+      <w:pPr>
+        <w:rPr>
+          <w:rFonts w:ascii="Times New Roman" w:hAnsi="Times New Roman" w:cs="Times New Roman"/>
+        </w:rPr>
+      </w:pPr>
+      <w:r>
+        <w:rPr>
+          <w:rFonts w:ascii="Times New Roman" w:hAnsi="Times New Roman" w:cs="Times New Roman"/>
+        </w:rPr>
         <w:t>Master control in charge of invoking other components in the correct orde</w:t>
       </w:r>
       <w:r>
+        <w:rPr>
+          <w:rFonts w:ascii="Times New Roman" w:hAnsi="Times New Roman" w:cs="Times New Roman"/>
+        </w:rPr>
         <w:t>r</w:t>
       </w:r>
       <w:r>
-        <w:t xml:space="preserve"> with correct parameters.</w:t>
-      </w:r>
-    </w:p>
-    <w:p/>
-    <w:p>
-      <w:pPr>
-        <w:rPr>
+        <w:rPr>
+          <w:rFonts w:ascii="Times New Roman" w:hAnsi="Times New Roman" w:cs="Times New Roman"/>
+        </w:rPr>
+        <w:t xml:space="preserve"> with </w:t>
+      </w:r>
+      <w:r>
+        <w:rPr>
+          <w:rFonts w:ascii="Times New Roman" w:hAnsi="Times New Roman" w:cs="Times New Roman"/>
+        </w:rPr>
+        <w:t>correct parameters.</w:t>
+      </w:r>
+    </w:p>
+    <w:p>
+      <w:pPr>
+        <w:spacing w:after="0"/>
+        <w:rPr>
+          <w:rFonts w:ascii="Times New Roman" w:hAnsi="Times New Roman" w:cs="Times New Roman"/>
           <w:b/>
           <w:sz w:val="28"/>
         </w:rPr>
@@ -423,6 +1122,7 @@
       <w:proofErr w:type="spellStart"/>
       <w:r>
         <w:rPr>
+          <w:rFonts w:ascii="Times New Roman" w:hAnsi="Times New Roman" w:cs="Times New Roman"/>
           <w:b/>
           <w:sz w:val="28"/>
         </w:rPr>
@@ -431,46 +1131,363 @@
       <w:proofErr w:type="spellEnd"/>
     </w:p>
     <w:p>
-      <w:r>
+      <w:pPr>
+        <w:rPr>
+          <w:rFonts w:ascii="Times New Roman" w:hAnsi="Times New Roman" w:cs="Times New Roman"/>
+        </w:rPr>
+      </w:pPr>
+      <w:r>
+        <w:rPr>
+          <w:rFonts w:ascii="Times New Roman" w:hAnsi="Times New Roman" w:cs="Times New Roman"/>
+        </w:rPr>
         <w:t xml:space="preserve">Reads the input file and stores the data line by line, without </w:t>
       </w:r>
       <w:r>
+        <w:rPr>
+          <w:rFonts w:ascii="Times New Roman" w:hAnsi="Times New Roman" w:cs="Times New Roman"/>
+        </w:rPr>
         <w:t>knowledge regarding</w:t>
       </w:r>
       <w:r>
+        <w:rPr>
+          <w:rFonts w:ascii="Times New Roman" w:hAnsi="Times New Roman" w:cs="Times New Roman"/>
+        </w:rPr>
         <w:t xml:space="preserve"> what each line is.</w:t>
       </w:r>
     </w:p>
     <w:p>
-      <w:r>
-        <w:t xml:space="preserve">Offers the method </w:t>
+      <w:pPr>
+        <w:spacing w:after="0"/>
+        <w:rPr>
+          <w:rFonts w:ascii="Times New Roman" w:hAnsi="Times New Roman" w:cs="Times New Roman"/>
+          <w:b/>
+          <w:sz w:val="28"/>
+        </w:rPr>
+      </w:pPr>
+      <w:proofErr w:type="spellStart"/>
+      <w:r>
+        <w:rPr>
+          <w:rFonts w:ascii="Times New Roman" w:hAnsi="Times New Roman" w:cs="Times New Roman"/>
+          <w:b/>
+          <w:sz w:val="28"/>
+        </w:rPr>
+        <w:t>LineProcessor</w:t>
+      </w:r>
+      <w:proofErr w:type="spellEnd"/>
+    </w:p>
+    <w:p>
+      <w:pPr>
+        <w:rPr>
+          <w:rFonts w:ascii="Times New Roman" w:hAnsi="Times New Roman" w:cs="Times New Roman"/>
+        </w:rPr>
+      </w:pPr>
+      <w:r>
+        <w:rPr>
+          <w:rFonts w:ascii="Times New Roman" w:hAnsi="Times New Roman" w:cs="Times New Roman"/>
+        </w:rPr>
+        <w:t xml:space="preserve">Takes all lines stored in </w:t>
+      </w:r>
+      <w:proofErr w:type="spellStart"/>
+      <w:r>
+        <w:rPr>
+          <w:rFonts w:ascii="Times New Roman" w:hAnsi="Times New Roman" w:cs="Times New Roman"/>
+        </w:rPr>
+        <w:t>InputReader</w:t>
+      </w:r>
+      <w:proofErr w:type="spellEnd"/>
+      <w:r>
+        <w:rPr>
+          <w:rFonts w:ascii="Times New Roman" w:hAnsi="Times New Roman" w:cs="Times New Roman"/>
+        </w:rPr>
+        <w:t xml:space="preserve"> and converts them to a </w:t>
+      </w:r>
+      <w:r>
+        <w:rPr>
+          <w:rFonts w:ascii="Times New Roman" w:hAnsi="Times New Roman" w:cs="Times New Roman"/>
+        </w:rPr>
+        <w:t xml:space="preserve">form usable by </w:t>
+      </w:r>
+      <w:proofErr w:type="spellStart"/>
+      <w:r>
+        <w:rPr>
+          <w:rFonts w:ascii="Times New Roman" w:hAnsi="Times New Roman" w:cs="Times New Roman"/>
+        </w:rPr>
+        <w:t>CircularShifter</w:t>
+      </w:r>
+      <w:proofErr w:type="spellEnd"/>
+      <w:r>
+        <w:rPr>
+          <w:rFonts w:ascii="Times New Roman" w:hAnsi="Times New Roman" w:cs="Times New Roman"/>
+        </w:rPr>
+        <w:t xml:space="preserve"> by constructing two </w:t>
+      </w:r>
+      <w:proofErr w:type="spellStart"/>
+      <w:r>
+        <w:rPr>
+          <w:rFonts w:ascii="Times New Roman" w:hAnsi="Times New Roman" w:cs="Times New Roman"/>
+        </w:rPr>
+        <w:t>arraylists</w:t>
+      </w:r>
+      <w:proofErr w:type="spellEnd"/>
+      <w:r>
+        <w:rPr>
+          <w:rFonts w:ascii="Times New Roman" w:hAnsi="Times New Roman" w:cs="Times New Roman"/>
+        </w:rPr>
+        <w:t xml:space="preserve"> of strings: for titles and words to ignore.</w:t>
+      </w:r>
+    </w:p>
+    <w:p>
+      <w:pPr>
+        <w:rPr>
+          <w:rFonts w:ascii="Times New Roman" w:hAnsi="Times New Roman" w:cs="Times New Roman"/>
+        </w:rPr>
+      </w:pPr>
+      <w:r>
+        <w:rPr>
+          <w:rFonts w:ascii="Times New Roman" w:hAnsi="Times New Roman" w:cs="Times New Roman"/>
+        </w:rPr>
+        <w:t xml:space="preserve">Rather than storing all words in all lines as 2D </w:t>
+      </w:r>
+      <w:proofErr w:type="spellStart"/>
+      <w:r>
+        <w:rPr>
+          <w:rFonts w:ascii="Times New Roman" w:hAnsi="Times New Roman" w:cs="Times New Roman"/>
+        </w:rPr>
+        <w:t>arraylist</w:t>
+      </w:r>
+      <w:proofErr w:type="spellEnd"/>
+      <w:r>
+        <w:rPr>
+          <w:rFonts w:ascii="Times New Roman" w:hAnsi="Times New Roman" w:cs="Times New Roman"/>
+        </w:rPr>
+        <w:t xml:space="preserve">, </w:t>
+      </w:r>
+      <w:proofErr w:type="spellStart"/>
+      <w:r>
+        <w:rPr>
+          <w:rFonts w:ascii="Times New Roman" w:hAnsi="Times New Roman" w:cs="Times New Roman"/>
+        </w:rPr>
+        <w:t>LineProcessor</w:t>
+      </w:r>
+      <w:proofErr w:type="spellEnd"/>
+      <w:r>
+        <w:rPr>
+          <w:rFonts w:ascii="Times New Roman" w:hAnsi="Times New Roman" w:cs="Times New Roman"/>
+        </w:rPr>
+        <w:t xml:space="preserve"> contains the method </w:t>
       </w:r>
       <w:proofErr w:type="spellStart"/>
       <w:proofErr w:type="gramStart"/>
       <w:r>
-        <w:t>getLine</w:t>
+        <w:rPr>
+          <w:rFonts w:ascii="Times New Roman" w:hAnsi="Times New Roman" w:cs="Times New Roman"/>
+        </w:rPr>
+        <w:t>getTitle</w:t>
       </w:r>
       <w:proofErr w:type="spellEnd"/>
       <w:r>
+        <w:rPr>
+          <w:rFonts w:ascii="Times New Roman" w:hAnsi="Times New Roman" w:cs="Times New Roman"/>
+        </w:rPr>
         <w:t>(</w:t>
       </w:r>
       <w:proofErr w:type="gramEnd"/>
       <w:r>
-        <w:t xml:space="preserve">) for </w:t>
+        <w:rPr>
+          <w:rFonts w:ascii="Times New Roman" w:hAnsi="Times New Roman" w:cs="Times New Roman"/>
+        </w:rPr>
+        <w:t>) th</w:t>
+      </w:r>
+      <w:r>
+        <w:rPr>
+          <w:rFonts w:ascii="Times New Roman" w:hAnsi="Times New Roman" w:cs="Times New Roman"/>
+        </w:rPr>
+        <w:t xml:space="preserve">at converts </w:t>
+      </w:r>
+      <w:r>
+        <w:rPr>
+          <w:rFonts w:ascii="Times New Roman" w:hAnsi="Times New Roman" w:cs="Times New Roman"/>
+        </w:rPr>
+        <w:t>a</w:t>
+      </w:r>
+      <w:r>
+        <w:rPr>
+          <w:rFonts w:ascii="Times New Roman" w:hAnsi="Times New Roman" w:cs="Times New Roman"/>
+        </w:rPr>
+        <w:t xml:space="preserve"> title</w:t>
+      </w:r>
+      <w:r>
+        <w:rPr>
+          <w:rFonts w:ascii="Times New Roman" w:hAnsi="Times New Roman" w:cs="Times New Roman"/>
+        </w:rPr>
+        <w:t xml:space="preserve"> at given index</w:t>
+      </w:r>
+      <w:r>
+        <w:rPr>
+          <w:rFonts w:ascii="Times New Roman" w:hAnsi="Times New Roman" w:cs="Times New Roman"/>
+        </w:rPr>
+        <w:t xml:space="preserve"> </w:t>
+      </w:r>
+      <w:r>
+        <w:rPr>
+          <w:rFonts w:ascii="Times New Roman" w:hAnsi="Times New Roman" w:cs="Times New Roman"/>
+        </w:rPr>
+        <w:t xml:space="preserve">to </w:t>
+      </w:r>
+      <w:r>
+        <w:rPr>
+          <w:rFonts w:ascii="Times New Roman" w:hAnsi="Times New Roman" w:cs="Times New Roman"/>
+        </w:rPr>
+        <w:t xml:space="preserve">an </w:t>
       </w:r>
       <w:proofErr w:type="spellStart"/>
       <w:r>
+        <w:rPr>
+          <w:rFonts w:ascii="Times New Roman" w:hAnsi="Times New Roman" w:cs="Times New Roman"/>
+        </w:rPr>
+        <w:t>arraylist</w:t>
+      </w:r>
+      <w:proofErr w:type="spellEnd"/>
+      <w:r>
+        <w:rPr>
+          <w:rFonts w:ascii="Times New Roman" w:hAnsi="Times New Roman" w:cs="Times New Roman"/>
+        </w:rPr>
+        <w:t xml:space="preserve"> of words</w:t>
+      </w:r>
+      <w:r>
+        <w:rPr>
+          <w:rFonts w:ascii="Times New Roman" w:hAnsi="Times New Roman" w:cs="Times New Roman"/>
+        </w:rPr>
+        <w:t xml:space="preserve">, invoked by </w:t>
+      </w:r>
+      <w:proofErr w:type="spellStart"/>
+      <w:r>
+        <w:rPr>
+          <w:rFonts w:ascii="Times New Roman" w:hAnsi="Times New Roman" w:cs="Times New Roman"/>
+        </w:rPr>
+        <w:t>CircularShifter</w:t>
+      </w:r>
+      <w:proofErr w:type="spellEnd"/>
+      <w:r>
+        <w:rPr>
+          <w:rFonts w:ascii="Times New Roman" w:hAnsi="Times New Roman" w:cs="Times New Roman"/>
+        </w:rPr>
+        <w:t xml:space="preserve"> only when constructing circular shifts of that title</w:t>
+      </w:r>
+      <w:r>
+        <w:rPr>
+          <w:rFonts w:ascii="Times New Roman" w:hAnsi="Times New Roman" w:cs="Times New Roman"/>
+        </w:rPr>
+        <w:t>.</w:t>
+      </w:r>
+    </w:p>
+    <w:p>
+      <w:pPr>
+        <w:spacing w:after="0"/>
+        <w:rPr>
+          <w:rFonts w:ascii="Times New Roman" w:hAnsi="Times New Roman" w:cs="Times New Roman"/>
+          <w:b/>
+          <w:sz w:val="28"/>
+        </w:rPr>
+      </w:pPr>
+      <w:proofErr w:type="spellStart"/>
+      <w:r>
+        <w:rPr>
+          <w:rFonts w:ascii="Times New Roman" w:hAnsi="Times New Roman" w:cs="Times New Roman"/>
+          <w:b/>
+          <w:sz w:val="28"/>
+        </w:rPr>
+        <w:t>CircularShifter</w:t>
+      </w:r>
+      <w:proofErr w:type="spellEnd"/>
+    </w:p>
+    <w:p>
+      <w:pPr>
+        <w:rPr>
+          <w:rFonts w:ascii="Times New Roman" w:hAnsi="Times New Roman" w:cs="Times New Roman"/>
+        </w:rPr>
+      </w:pPr>
+      <w:r>
+        <w:rPr>
+          <w:rFonts w:ascii="Times New Roman" w:hAnsi="Times New Roman" w:cs="Times New Roman"/>
+        </w:rPr>
+        <w:t>Constructs</w:t>
+      </w:r>
+      <w:r>
+        <w:rPr>
+          <w:rFonts w:ascii="Times New Roman" w:hAnsi="Times New Roman" w:cs="Times New Roman"/>
+        </w:rPr>
+        <w:t xml:space="preserve"> and stores</w:t>
+      </w:r>
+      <w:r>
+        <w:rPr>
+          <w:rFonts w:ascii="Times New Roman" w:hAnsi="Times New Roman" w:cs="Times New Roman"/>
+        </w:rPr>
+        <w:t xml:space="preserve"> all circular shifts, not starting with words to ignore</w:t>
+      </w:r>
+      <w:r>
+        <w:rPr>
+          <w:rFonts w:ascii="Times New Roman" w:hAnsi="Times New Roman" w:cs="Times New Roman"/>
+        </w:rPr>
+        <w:t xml:space="preserve"> and with first word in upper case</w:t>
+      </w:r>
+      <w:r>
+        <w:rPr>
+          <w:rFonts w:ascii="Times New Roman" w:hAnsi="Times New Roman" w:cs="Times New Roman"/>
+        </w:rPr>
+        <w:t xml:space="preserve">, from each title obtained from </w:t>
+      </w:r>
+      <w:proofErr w:type="spellStart"/>
+      <w:r>
+        <w:rPr>
+          <w:rFonts w:ascii="Times New Roman" w:hAnsi="Times New Roman" w:cs="Times New Roman"/>
+        </w:rPr>
         <w:t>LineProcessor</w:t>
       </w:r>
       <w:proofErr w:type="spellEnd"/>
       <w:r>
-        <w:t xml:space="preserve"> to retrieve a line at specified index.</w:t>
-      </w:r>
-    </w:p>
-    <w:p/>
-    <w:p>
-      <w:pPr>
-        <w:rPr>
+        <w:rPr>
+          <w:rFonts w:ascii="Times New Roman" w:hAnsi="Times New Roman" w:cs="Times New Roman"/>
+        </w:rPr>
+        <w:t>.</w:t>
+      </w:r>
+    </w:p>
+    <w:p>
+      <w:pPr>
+        <w:spacing w:after="0"/>
+        <w:rPr>
+          <w:rFonts w:ascii="Times New Roman" w:hAnsi="Times New Roman" w:cs="Times New Roman"/>
+          <w:b/>
+          <w:sz w:val="28"/>
+        </w:rPr>
+      </w:pPr>
+      <w:r>
+        <w:rPr>
+          <w:rFonts w:ascii="Times New Roman" w:hAnsi="Times New Roman" w:cs="Times New Roman"/>
+          <w:b/>
+          <w:sz w:val="28"/>
+        </w:rPr>
+        <w:t>Alphabetizer</w:t>
+      </w:r>
+    </w:p>
+    <w:p>
+      <w:pPr>
+        <w:rPr>
+          <w:rFonts w:ascii="Times New Roman" w:hAnsi="Times New Roman" w:cs="Times New Roman"/>
+        </w:rPr>
+      </w:pPr>
+      <w:r>
+        <w:rPr>
+          <w:rFonts w:ascii="Times New Roman" w:hAnsi="Times New Roman" w:cs="Times New Roman"/>
+        </w:rPr>
+        <w:t>Sorts and stores the circular shifts in the alphabetical order.</w:t>
+      </w:r>
+    </w:p>
+    <w:p>
+      <w:pPr>
+        <w:spacing w:after="0"/>
+        <w:rPr>
+          <w:rFonts w:ascii="Times New Roman" w:hAnsi="Times New Roman" w:cs="Times New Roman"/>
           <w:b/>
           <w:sz w:val="28"/>
         </w:rPr>
@@ -478,436 +1495,553 @@
       <w:proofErr w:type="spellStart"/>
       <w:r>
         <w:rPr>
-          <w:b/>
-          <w:sz w:val="28"/>
+          <w:rFonts w:ascii="Times New Roman" w:hAnsi="Times New Roman" w:cs="Times New Roman"/>
+          <w:b/>
+          <w:sz w:val="28"/>
+        </w:rPr>
+        <w:lastRenderedPageBreak/>
+        <w:t>OutputWriter</w:t>
+      </w:r>
+      <w:proofErr w:type="spellEnd"/>
+    </w:p>
+    <w:p>
+      <w:pPr>
+        <w:rPr>
+          <w:rFonts w:ascii="Times New Roman" w:hAnsi="Times New Roman" w:cs="Times New Roman"/>
+        </w:rPr>
+      </w:pPr>
+      <w:r>
+        <w:rPr>
+          <w:rFonts w:ascii="Times New Roman" w:hAnsi="Times New Roman" w:cs="Times New Roman"/>
+        </w:rPr>
+        <w:t>Writes all sorted circular shifts to the</w:t>
+      </w:r>
+      <w:r>
+        <w:rPr>
+          <w:rFonts w:ascii="Times New Roman" w:hAnsi="Times New Roman" w:cs="Times New Roman"/>
+        </w:rPr>
+        <w:t xml:space="preserve"> output file specified by user</w:t>
+      </w:r>
+      <w:r>
+        <w:rPr>
+          <w:rFonts w:ascii="Times New Roman" w:hAnsi="Times New Roman" w:cs="Times New Roman"/>
+        </w:rPr>
+        <w:t xml:space="preserve"> </w:t>
+      </w:r>
+      <w:r>
+        <w:rPr>
+          <w:rFonts w:ascii="Times New Roman" w:hAnsi="Times New Roman" w:cs="Times New Roman"/>
+        </w:rPr>
+        <w:t xml:space="preserve">and </w:t>
+      </w:r>
+      <w:r>
+        <w:rPr>
+          <w:rFonts w:ascii="Times New Roman" w:hAnsi="Times New Roman" w:cs="Times New Roman"/>
+        </w:rPr>
+        <w:t xml:space="preserve">opens the </w:t>
+      </w:r>
+      <w:r>
+        <w:rPr>
+          <w:rFonts w:ascii="Times New Roman" w:hAnsi="Times New Roman" w:cs="Times New Roman"/>
+        </w:rPr>
+        <w:t>output</w:t>
+      </w:r>
+      <w:r>
+        <w:rPr>
+          <w:rFonts w:ascii="Times New Roman" w:hAnsi="Times New Roman" w:cs="Times New Roman"/>
+        </w:rPr>
+        <w:t xml:space="preserve"> file.</w:t>
+      </w:r>
+    </w:p>
+    <w:p>
+      <w:pPr>
+        <w:rPr>
+          <w:rFonts w:ascii="Times New Roman" w:hAnsi="Times New Roman" w:cs="Times New Roman"/>
+        </w:rPr>
+      </w:pPr>
+    </w:p>
+    <w:p>
+      <w:pPr>
+        <w:spacing w:after="0"/>
+        <w:rPr>
+          <w:rFonts w:ascii="Times New Roman" w:hAnsi="Times New Roman" w:cs="Times New Roman"/>
+          <w:b/>
+          <w:sz w:val="28"/>
+        </w:rPr>
+      </w:pPr>
+      <w:r>
+        <w:rPr>
+          <w:rFonts w:ascii="Times New Roman" w:hAnsi="Times New Roman" w:cs="Times New Roman"/>
+          <w:b/>
+          <w:sz w:val="32"/>
+        </w:rPr>
+        <w:t>2.2.</w:t>
+      </w:r>
+      <w:r>
+        <w:rPr>
+          <w:rFonts w:ascii="Times New Roman" w:hAnsi="Times New Roman" w:cs="Times New Roman"/>
+          <w:b/>
+          <w:sz w:val="32"/>
+        </w:rPr>
+        <w:t>1</w:t>
+      </w:r>
+      <w:r>
+        <w:rPr>
+          <w:rFonts w:ascii="Times New Roman" w:hAnsi="Times New Roman" w:cs="Times New Roman"/>
+          <w:b/>
+          <w:sz w:val="32"/>
+        </w:rPr>
+        <w:t xml:space="preserve"> </w:t>
+      </w:r>
+      <w:r>
+        <w:rPr>
+          <w:rFonts w:ascii="Times New Roman" w:hAnsi="Times New Roman" w:cs="Times New Roman"/>
+          <w:b/>
+          <w:sz w:val="32"/>
+        </w:rPr>
+        <w:t>Benefits</w:t>
+      </w:r>
+      <w:r>
+        <w:rPr>
+          <w:rFonts w:ascii="Times New Roman" w:hAnsi="Times New Roman" w:cs="Times New Roman"/>
+          <w:b/>
+          <w:sz w:val="28"/>
+        </w:rPr>
+        <w:t xml:space="preserve"> </w:t>
+      </w:r>
+    </w:p>
+    <w:p>
+      <w:pPr>
+        <w:spacing w:after="0"/>
+        <w:rPr>
+          <w:rFonts w:ascii="Times New Roman" w:hAnsi="Times New Roman" w:cs="Times New Roman"/>
+          <w:b/>
+          <w:sz w:val="28"/>
+        </w:rPr>
+      </w:pPr>
+      <w:r>
+        <w:rPr>
+          <w:rFonts w:ascii="Times New Roman" w:hAnsi="Times New Roman" w:cs="Times New Roman"/>
+          <w:b/>
+          <w:sz w:val="28"/>
+        </w:rPr>
+        <w:t>Comprehensibility</w:t>
+      </w:r>
+    </w:p>
+    <w:p>
+      <w:pPr>
+        <w:rPr>
+          <w:rFonts w:ascii="Times New Roman" w:hAnsi="Times New Roman" w:cs="Times New Roman"/>
+        </w:rPr>
+      </w:pPr>
+      <w:r>
+        <w:rPr>
+          <w:rFonts w:ascii="Times New Roman" w:hAnsi="Times New Roman" w:cs="Times New Roman"/>
+        </w:rPr>
+        <w:t>The software is highly modularized, each component in charge of a specific purpose</w:t>
+      </w:r>
+      <w:r>
+        <w:rPr>
+          <w:rFonts w:ascii="Times New Roman" w:hAnsi="Times New Roman" w:cs="Times New Roman"/>
+        </w:rPr>
+        <w:t xml:space="preserve">. Therefore each component requires only the knowledge relevant to that purpose. For example, </w:t>
+      </w:r>
+      <w:proofErr w:type="spellStart"/>
+      <w:r>
+        <w:rPr>
+          <w:rFonts w:ascii="Times New Roman" w:hAnsi="Times New Roman" w:cs="Times New Roman"/>
         </w:rPr>
         <w:t>LineProcessor</w:t>
       </w:r>
       <w:proofErr w:type="spellEnd"/>
-    </w:p>
-    <w:p>
-      <w:r>
-        <w:t xml:space="preserve">Takes all lines stored in </w:t>
+      <w:r>
+        <w:rPr>
+          <w:rFonts w:ascii="Times New Roman" w:hAnsi="Times New Roman" w:cs="Times New Roman"/>
+        </w:rPr>
+        <w:t xml:space="preserve"> is the only module that knows where to find words to ignore in the input. Therefore it is much easier to understand the behavior of individual modules</w:t>
+      </w:r>
+      <w:r>
+        <w:rPr>
+          <w:rFonts w:ascii="Times New Roman" w:hAnsi="Times New Roman" w:cs="Times New Roman"/>
+        </w:rPr>
+        <w:t xml:space="preserve"> compared to the Shared Data approach where the system is only comprehensible as a whole</w:t>
+      </w:r>
+      <w:r>
+        <w:rPr>
+          <w:rFonts w:ascii="Times New Roman" w:hAnsi="Times New Roman" w:cs="Times New Roman"/>
+        </w:rPr>
+        <w:t>.</w:t>
+      </w:r>
+    </w:p>
+    <w:p>
+      <w:pPr>
+        <w:spacing w:after="0"/>
+        <w:rPr>
+          <w:rFonts w:ascii="Times New Roman" w:hAnsi="Times New Roman" w:cs="Times New Roman"/>
+          <w:b/>
+          <w:sz w:val="28"/>
+        </w:rPr>
+      </w:pPr>
+      <w:r>
+        <w:rPr>
+          <w:rFonts w:ascii="Times New Roman" w:hAnsi="Times New Roman" w:cs="Times New Roman"/>
+          <w:b/>
+          <w:sz w:val="28"/>
+        </w:rPr>
+        <w:t>Modifiability</w:t>
+      </w:r>
+    </w:p>
+    <w:p>
+      <w:pPr>
+        <w:rPr>
+          <w:rFonts w:ascii="Times New Roman" w:hAnsi="Times New Roman" w:cs="Times New Roman"/>
+        </w:rPr>
+      </w:pPr>
+      <w:r>
+        <w:rPr>
+          <w:rFonts w:ascii="Times New Roman" w:hAnsi="Times New Roman" w:cs="Times New Roman"/>
+        </w:rPr>
+        <w:t xml:space="preserve">Because the system is modularized, modifying the system requires modifying only the relevant components. For example, </w:t>
+      </w:r>
+      <w:r>
+        <w:rPr>
+          <w:rFonts w:ascii="Times New Roman" w:hAnsi="Times New Roman" w:cs="Times New Roman"/>
+        </w:rPr>
+        <w:t xml:space="preserve">changing the circular shifts generation to splitting the title into two substrings at the index of the keyword and swapping the two will affect almost all components in Shared Data solution. Conversely, in Abstract Data solution, only </w:t>
       </w:r>
       <w:proofErr w:type="spellStart"/>
       <w:r>
-        <w:t>InputReader</w:t>
+        <w:rPr>
+          <w:rFonts w:ascii="Times New Roman" w:hAnsi="Times New Roman" w:cs="Times New Roman"/>
+        </w:rPr>
+        <w:t>LineProcessor</w:t>
       </w:r>
       <w:proofErr w:type="spellEnd"/>
       <w:r>
-        <w:t xml:space="preserve"> and converts them to a form usable by </w:t>
+        <w:rPr>
+          <w:rFonts w:ascii="Times New Roman" w:hAnsi="Times New Roman" w:cs="Times New Roman"/>
+        </w:rPr>
+        <w:t xml:space="preserve"> and </w:t>
       </w:r>
       <w:proofErr w:type="spellStart"/>
       <w:r>
+        <w:rPr>
+          <w:rFonts w:ascii="Times New Roman" w:hAnsi="Times New Roman" w:cs="Times New Roman"/>
+        </w:rPr>
         <w:t>CircularShifter</w:t>
       </w:r>
       <w:proofErr w:type="spellEnd"/>
       <w:r>
-        <w:t>. It constructs a list of words to ignore from the first line, and constructs a list of all titles.</w:t>
-      </w:r>
-    </w:p>
-    <w:p>
-      <w:r>
-        <w:t xml:space="preserve">Rather than keeping a 2D list to store each title as separate words, it contains the method </w:t>
+        <w:rPr>
+          <w:rFonts w:ascii="Times New Roman" w:hAnsi="Times New Roman" w:cs="Times New Roman"/>
+        </w:rPr>
+        <w:t xml:space="preserve"> need to be modified.</w:t>
+      </w:r>
+    </w:p>
+    <w:p>
+      <w:pPr>
+        <w:spacing w:after="0"/>
+        <w:rPr>
+          <w:rFonts w:ascii="Times New Roman" w:hAnsi="Times New Roman" w:cs="Times New Roman"/>
+          <w:b/>
+          <w:sz w:val="28"/>
+        </w:rPr>
+      </w:pPr>
+      <w:r>
+        <w:rPr>
+          <w:rFonts w:ascii="Times New Roman" w:hAnsi="Times New Roman" w:cs="Times New Roman"/>
+          <w:b/>
+          <w:sz w:val="28"/>
+        </w:rPr>
+        <w:t>Extendibility</w:t>
+      </w:r>
+    </w:p>
+    <w:p>
+      <w:pPr>
+        <w:rPr>
+          <w:rFonts w:ascii="Times New Roman" w:hAnsi="Times New Roman" w:cs="Times New Roman"/>
+        </w:rPr>
+      </w:pPr>
+      <w:r>
+        <w:rPr>
+          <w:rFonts w:ascii="Times New Roman" w:hAnsi="Times New Roman" w:cs="Times New Roman"/>
+        </w:rPr>
+        <w:t>Data</w:t>
+      </w:r>
+      <w:r>
+        <w:rPr>
+          <w:rFonts w:ascii="Times New Roman" w:hAnsi="Times New Roman" w:cs="Times New Roman"/>
+        </w:rPr>
+        <w:t xml:space="preserve"> is stored separately for each stage of the process, and each stage offers separate methods to access the data produced at that stage. This makes it easier to add </w:t>
+      </w:r>
+      <w:r>
+        <w:rPr>
+          <w:rFonts w:ascii="Times New Roman" w:hAnsi="Times New Roman" w:cs="Times New Roman"/>
+        </w:rPr>
+        <w:t>new</w:t>
+      </w:r>
+      <w:r>
+        <w:rPr>
+          <w:rFonts w:ascii="Times New Roman" w:hAnsi="Times New Roman" w:cs="Times New Roman"/>
+        </w:rPr>
+        <w:t xml:space="preserve"> components or </w:t>
+      </w:r>
+      <w:r>
+        <w:rPr>
+          <w:rFonts w:ascii="Times New Roman" w:hAnsi="Times New Roman" w:cs="Times New Roman"/>
+        </w:rPr>
+        <w:t xml:space="preserve">functions that change the data in the middle, such as a function to edit the list of words to ignore. </w:t>
+      </w:r>
+    </w:p>
+    <w:p>
+      <w:pPr>
+        <w:rPr>
+          <w:rFonts w:ascii="Times New Roman" w:hAnsi="Times New Roman" w:cs="Times New Roman"/>
+        </w:rPr>
+      </w:pPr>
+    </w:p>
+    <w:p>
+      <w:pPr>
+        <w:rPr>
+          <w:rFonts w:ascii="Times New Roman" w:hAnsi="Times New Roman" w:cs="Times New Roman"/>
+          <w:b/>
+          <w:sz w:val="32"/>
+        </w:rPr>
+      </w:pPr>
+      <w:r>
+        <w:rPr>
+          <w:rFonts w:ascii="Times New Roman" w:hAnsi="Times New Roman" w:cs="Times New Roman"/>
+          <w:b/>
+          <w:sz w:val="32"/>
+        </w:rPr>
+        <w:t>2.2.</w:t>
+      </w:r>
+      <w:r>
+        <w:rPr>
+          <w:rFonts w:ascii="Times New Roman" w:hAnsi="Times New Roman" w:cs="Times New Roman"/>
+          <w:b/>
+          <w:sz w:val="32"/>
+        </w:rPr>
+        <w:t>2</w:t>
+      </w:r>
+      <w:r>
+        <w:rPr>
+          <w:rFonts w:ascii="Times New Roman" w:hAnsi="Times New Roman" w:cs="Times New Roman"/>
+          <w:b/>
+          <w:sz w:val="32"/>
+        </w:rPr>
+        <w:t xml:space="preserve"> </w:t>
+      </w:r>
+      <w:r>
+        <w:rPr>
+          <w:rFonts w:ascii="Times New Roman" w:hAnsi="Times New Roman" w:cs="Times New Roman"/>
+          <w:b/>
+          <w:sz w:val="32"/>
+        </w:rPr>
+        <w:t>Drawbacks</w:t>
+      </w:r>
+    </w:p>
+    <w:p>
+      <w:pPr>
+        <w:spacing w:after="0"/>
+        <w:rPr>
+          <w:rFonts w:ascii="Times New Roman" w:hAnsi="Times New Roman" w:cs="Times New Roman"/>
+          <w:b/>
+          <w:sz w:val="28"/>
+        </w:rPr>
+      </w:pPr>
+      <w:r>
+        <w:rPr>
+          <w:rFonts w:ascii="Times New Roman" w:hAnsi="Times New Roman" w:cs="Times New Roman"/>
+          <w:b/>
+          <w:sz w:val="28"/>
+        </w:rPr>
+        <w:t>Extendibility</w:t>
+      </w:r>
+    </w:p>
+    <w:p>
+      <w:pPr>
+        <w:rPr>
+          <w:rFonts w:ascii="Times New Roman" w:hAnsi="Times New Roman" w:cs="Times New Roman"/>
+        </w:rPr>
+      </w:pPr>
+      <w:r>
+        <w:rPr>
+          <w:rFonts w:ascii="Times New Roman" w:hAnsi="Times New Roman" w:cs="Times New Roman"/>
+        </w:rPr>
+        <w:t>The modularization</w:t>
+      </w:r>
+      <w:r>
+        <w:rPr>
+          <w:rFonts w:ascii="Times New Roman" w:hAnsi="Times New Roman" w:cs="Times New Roman"/>
+        </w:rPr>
+        <w:t xml:space="preserve"> </w:t>
+      </w:r>
+      <w:r>
+        <w:rPr>
+          <w:rFonts w:ascii="Times New Roman" w:hAnsi="Times New Roman" w:cs="Times New Roman"/>
+        </w:rPr>
+        <w:t>makes it difficult</w:t>
+      </w:r>
+      <w:r>
+        <w:rPr>
+          <w:rFonts w:ascii="Times New Roman" w:hAnsi="Times New Roman" w:cs="Times New Roman"/>
+        </w:rPr>
+        <w:t xml:space="preserve"> make major modifications involving more than one module, such as extending the software by adding another module to the </w:t>
+      </w:r>
+      <w:r>
+        <w:rPr>
+          <w:rFonts w:ascii="Times New Roman" w:hAnsi="Times New Roman" w:cs="Times New Roman"/>
+        </w:rPr>
+        <w:t>process</w:t>
+      </w:r>
+      <w:r>
+        <w:rPr>
+          <w:rFonts w:ascii="Times New Roman" w:hAnsi="Times New Roman" w:cs="Times New Roman"/>
+        </w:rPr>
+        <w:t>.</w:t>
+      </w:r>
+      <w:r>
+        <w:rPr>
+          <w:rFonts w:ascii="Times New Roman" w:hAnsi="Times New Roman" w:cs="Times New Roman"/>
+        </w:rPr>
+        <w:t xml:space="preserve"> </w:t>
+      </w:r>
+      <w:r>
+        <w:rPr>
+          <w:rFonts w:ascii="Times New Roman" w:hAnsi="Times New Roman" w:cs="Times New Roman"/>
+        </w:rPr>
+        <w:t>This means to add a component</w:t>
+      </w:r>
+      <w:r>
+        <w:rPr>
+          <w:rFonts w:ascii="Times New Roman" w:hAnsi="Times New Roman" w:cs="Times New Roman"/>
+        </w:rPr>
+        <w:t xml:space="preserve"> X</w:t>
+      </w:r>
+      <w:r>
+        <w:rPr>
+          <w:rFonts w:ascii="Times New Roman" w:hAnsi="Times New Roman" w:cs="Times New Roman"/>
+        </w:rPr>
+        <w:t xml:space="preserve"> </w:t>
+      </w:r>
+      <w:r>
+        <w:rPr>
+          <w:rFonts w:ascii="Times New Roman" w:hAnsi="Times New Roman" w:cs="Times New Roman"/>
+        </w:rPr>
+        <w:t xml:space="preserve">between </w:t>
       </w:r>
       <w:proofErr w:type="spellStart"/>
-      <w:proofErr w:type="gramStart"/>
-      <w:r>
-        <w:t>getTitle</w:t>
+      <w:r>
+        <w:rPr>
+          <w:rFonts w:ascii="Times New Roman" w:hAnsi="Times New Roman" w:cs="Times New Roman"/>
+        </w:rPr>
+        <w:t>CircularShifter</w:t>
       </w:r>
       <w:proofErr w:type="spellEnd"/>
       <w:r>
-        <w:t>(</w:t>
-      </w:r>
-      <w:proofErr w:type="gramEnd"/>
-      <w:r>
-        <w:t xml:space="preserve">) that converts the title in string form to an </w:t>
+        <w:rPr>
+          <w:rFonts w:ascii="Times New Roman" w:hAnsi="Times New Roman" w:cs="Times New Roman"/>
+        </w:rPr>
+        <w:t xml:space="preserve"> and Alphabetizer, both components must be modified </w:t>
+      </w:r>
+      <w:r>
+        <w:rPr>
+          <w:rFonts w:ascii="Times New Roman" w:hAnsi="Times New Roman" w:cs="Times New Roman"/>
+        </w:rPr>
+        <w:t xml:space="preserve">so that </w:t>
       </w:r>
       <w:proofErr w:type="spellStart"/>
       <w:r>
-        <w:t>arraylist</w:t>
+        <w:rPr>
+          <w:rFonts w:ascii="Times New Roman" w:hAnsi="Times New Roman" w:cs="Times New Roman"/>
+        </w:rPr>
+        <w:t>CircularShifter</w:t>
       </w:r>
       <w:proofErr w:type="spellEnd"/>
       <w:r>
-        <w:t xml:space="preserve"> of words</w:t>
-      </w:r>
-      <w:r>
-        <w:t xml:space="preserve">, to be used by </w:t>
-      </w:r>
-      <w:proofErr w:type="spellStart"/>
-      <w:r>
-        <w:t>CircularShifter</w:t>
-      </w:r>
-      <w:proofErr w:type="spellEnd"/>
-      <w:r>
+        <w:rPr>
+          <w:rFonts w:ascii="Times New Roman" w:hAnsi="Times New Roman" w:cs="Times New Roman"/>
+        </w:rPr>
+        <w:t xml:space="preserve"> converts the data into a form usable by </w:t>
+      </w:r>
+      <w:r>
+        <w:rPr>
+          <w:rFonts w:ascii="Times New Roman" w:hAnsi="Times New Roman" w:cs="Times New Roman"/>
+        </w:rPr>
+        <w:t>X</w:t>
+      </w:r>
+      <w:r>
+        <w:rPr>
+          <w:rFonts w:ascii="Times New Roman" w:hAnsi="Times New Roman" w:cs="Times New Roman"/>
+        </w:rPr>
+        <w:t xml:space="preserve"> and Alphabetizer accepts data processed by </w:t>
+      </w:r>
+      <w:r>
+        <w:rPr>
+          <w:rFonts w:ascii="Times New Roman" w:hAnsi="Times New Roman" w:cs="Times New Roman"/>
+        </w:rPr>
+        <w:t>X</w:t>
+      </w:r>
+      <w:r>
+        <w:rPr>
+          <w:rFonts w:ascii="Times New Roman" w:hAnsi="Times New Roman" w:cs="Times New Roman"/>
+        </w:rPr>
         <w:t>.</w:t>
       </w:r>
-    </w:p>
-    <w:p/>
-    <w:p>
-      <w:pPr>
-        <w:rPr>
-          <w:b/>
-          <w:sz w:val="28"/>
-        </w:rPr>
-      </w:pPr>
-      <w:proofErr w:type="spellStart"/>
-      <w:r>
-        <w:rPr>
-          <w:b/>
-          <w:sz w:val="28"/>
-        </w:rPr>
-        <w:t>CircularShifter</w:t>
-      </w:r>
-      <w:proofErr w:type="spellEnd"/>
-    </w:p>
-    <w:p>
-      <w:r>
-        <w:t>Constructs all circular shifts, not starting with words to ignore</w:t>
-      </w:r>
-      <w:r>
-        <w:t xml:space="preserve"> and with first word in upper case</w:t>
-      </w:r>
-      <w:r>
-        <w:t xml:space="preserve">, from each title obtained from </w:t>
-      </w:r>
-      <w:proofErr w:type="spellStart"/>
-      <w:r>
-        <w:t>LineProcessor</w:t>
-      </w:r>
-      <w:proofErr w:type="spellEnd"/>
-      <w:r>
-        <w:t xml:space="preserve"> and stores them. </w:t>
-      </w:r>
-      <w:r>
-        <w:t xml:space="preserve">Contains </w:t>
-      </w:r>
-      <w:proofErr w:type="spellStart"/>
-      <w:proofErr w:type="gramStart"/>
-      <w:r>
-        <w:t>getCircularShifts</w:t>
-      </w:r>
-      <w:proofErr w:type="spellEnd"/>
-      <w:r>
-        <w:t>(</w:t>
-      </w:r>
-      <w:proofErr w:type="gramEnd"/>
-      <w:r>
-        <w:t>) method that Alphabetizer can call in order to retrieve all constructed circular shifts.</w:t>
-      </w:r>
-    </w:p>
-    <w:p/>
-    <w:p>
-      <w:pPr>
-        <w:rPr>
-          <w:b/>
-          <w:sz w:val="28"/>
-        </w:rPr>
-      </w:pPr>
-      <w:r>
-        <w:rPr>
-          <w:b/>
-          <w:sz w:val="28"/>
-        </w:rPr>
-        <w:t>Alphabetizer</w:t>
-      </w:r>
-    </w:p>
-    <w:p>
-      <w:pPr>
-        <w:rPr>
-          <w:rFonts w:hint="eastAsia"/>
-        </w:rPr>
-      </w:pPr>
-      <w:r>
-        <w:t>Sorts and stores the circular shifts in the alphabetical order.</w:t>
-      </w:r>
-    </w:p>
-    <w:p/>
-    <w:p>
-      <w:pPr>
-        <w:rPr>
-          <w:b/>
-          <w:sz w:val="28"/>
-        </w:rPr>
-      </w:pPr>
-      <w:proofErr w:type="spellStart"/>
-      <w:r>
-        <w:rPr>
-          <w:b/>
-          <w:sz w:val="28"/>
-        </w:rPr>
-        <w:t>OutputWriter</w:t>
-      </w:r>
-      <w:proofErr w:type="spellEnd"/>
-    </w:p>
-    <w:p>
-      <w:r>
-        <w:t>Writes all sorted circular shifts to the</w:t>
-      </w:r>
-      <w:r>
-        <w:t xml:space="preserve"> output file specified by user</w:t>
-      </w:r>
-      <w:r>
+      <w:r>
+        <w:rPr>
+          <w:rFonts w:ascii="Times New Roman" w:hAnsi="Times New Roman" w:cs="Times New Roman"/>
+        </w:rPr>
         <w:t xml:space="preserve"> </w:t>
       </w:r>
-      <w:r>
-        <w:t xml:space="preserve">and </w:t>
-      </w:r>
-      <w:r>
-        <w:t xml:space="preserve">opens the </w:t>
-      </w:r>
-      <w:r>
-        <w:t>output</w:t>
-      </w:r>
-      <w:r>
-        <w:t xml:space="preserve"> file.</w:t>
-      </w:r>
-    </w:p>
-    <w:p/>
-    <w:p>
-      <w:pPr>
-        <w:rPr>
-          <w:b/>
-          <w:sz w:val="32"/>
-        </w:rPr>
-      </w:pPr>
-      <w:r>
-        <w:rPr>
-          <w:b/>
-          <w:sz w:val="32"/>
-        </w:rPr>
-        <w:t xml:space="preserve">2.2.2 </w:t>
-      </w:r>
-      <w:r>
-        <w:rPr>
-          <w:b/>
-          <w:sz w:val="32"/>
-        </w:rPr>
-        <w:t>Benefits</w:t>
-      </w:r>
-    </w:p>
-    <w:p>
-      <w:pPr>
-        <w:rPr>
-          <w:b/>
-          <w:sz w:val="28"/>
-        </w:rPr>
-      </w:pPr>
-      <w:r>
-        <w:rPr>
-          <w:b/>
-          <w:sz w:val="28"/>
-        </w:rPr>
-        <w:t>Modifiability</w:t>
-      </w:r>
-    </w:p>
-    <w:p>
-      <w:r>
-        <w:t xml:space="preserve">The software is </w:t>
-      </w:r>
-      <w:r>
-        <w:t>highly</w:t>
-      </w:r>
-      <w:r>
-        <w:t xml:space="preserve"> modularized, each component in charge of a specific purpose and </w:t>
-      </w:r>
-      <w:r>
-        <w:t>given</w:t>
-      </w:r>
-      <w:r>
-        <w:t xml:space="preserve"> only the </w:t>
-      </w:r>
-      <w:r>
-        <w:t xml:space="preserve">knowledge and </w:t>
-      </w:r>
-      <w:r>
-        <w:t>methods relevant to that purpose. Therefore, modifying one module does not require the knowl</w:t>
-      </w:r>
-      <w:r>
-        <w:t>edge regarding any other module.</w:t>
-      </w:r>
-      <w:r>
-        <w:t xml:space="preserve"> </w:t>
-      </w:r>
-    </w:p>
-    <w:p>
-      <w:pPr>
-        <w:rPr>
-          <w:b/>
-          <w:sz w:val="28"/>
-        </w:rPr>
-      </w:pPr>
-      <w:r>
-        <w:rPr>
-          <w:b/>
-          <w:sz w:val="28"/>
-        </w:rPr>
-        <w:lastRenderedPageBreak/>
-        <w:t>Extendibility</w:t>
-      </w:r>
-    </w:p>
-    <w:p>
-      <w:r>
-        <w:t>Data</w:t>
-      </w:r>
-      <w:r>
-        <w:t xml:space="preserve"> is stored separately for each stage of the process, and each stage offers separate methods to access the data produced at that stage. This makes it easier to add </w:t>
-      </w:r>
-      <w:r>
-        <w:t xml:space="preserve">additional components or functions that change the data. </w:t>
-      </w:r>
-    </w:p>
-    <w:p>
-      <w:r>
-        <w:t>A good example of this is the function to edit the</w:t>
-      </w:r>
-      <w:r>
-        <w:t xml:space="preserve"> list of</w:t>
-      </w:r>
-      <w:r>
-        <w:t xml:space="preserve"> words to ignore. In shared repository, this would require another function to update the input file, and the entire process will have to be re-executed. On the other hand,</w:t>
-      </w:r>
-      <w:r>
-        <w:t xml:space="preserve"> editing the data of words to ignore in</w:t>
-      </w:r>
-      <w:r>
-        <w:t xml:space="preserve"> the abstract data approach requires modification in </w:t>
-      </w:r>
-      <w:proofErr w:type="spellStart"/>
-      <w:r>
-        <w:t>LineProcessor</w:t>
-      </w:r>
-      <w:proofErr w:type="spellEnd"/>
-      <w:r>
-        <w:t xml:space="preserve"> only</w:t>
-      </w:r>
-      <w:r>
-        <w:t xml:space="preserve">, </w:t>
-      </w:r>
-      <w:r>
-        <w:t xml:space="preserve">and only the components starting from </w:t>
-      </w:r>
-      <w:proofErr w:type="spellStart"/>
-      <w:r>
-        <w:t>CircularShifter</w:t>
-      </w:r>
-      <w:proofErr w:type="spellEnd"/>
-      <w:r>
-        <w:t xml:space="preserve"> need to be executed to produce the new outcome.</w:t>
-      </w:r>
-    </w:p>
-    <w:p/>
-    <w:p>
-      <w:pPr>
-        <w:rPr>
-          <w:b/>
-          <w:sz w:val="32"/>
-        </w:rPr>
-      </w:pPr>
-      <w:r>
-        <w:rPr>
-          <w:b/>
-          <w:sz w:val="32"/>
-        </w:rPr>
-        <w:t xml:space="preserve">2.2.3 </w:t>
-      </w:r>
-      <w:r>
-        <w:rPr>
-          <w:b/>
-          <w:sz w:val="32"/>
-        </w:rPr>
-        <w:t>Drawbacks</w:t>
-      </w:r>
-    </w:p>
-    <w:p>
-      <w:pPr>
-        <w:rPr>
-          <w:b/>
-          <w:sz w:val="28"/>
-        </w:rPr>
-      </w:pPr>
-      <w:r>
-        <w:rPr>
-          <w:b/>
-          <w:sz w:val="28"/>
-        </w:rPr>
-        <w:t>Extendibility</w:t>
-      </w:r>
-    </w:p>
-    <w:p>
-      <w:r>
-        <w:t>The modularization</w:t>
-      </w:r>
-      <w:r>
-        <w:t xml:space="preserve"> </w:t>
-      </w:r>
-      <w:r>
-        <w:t>makes it difficult</w:t>
-      </w:r>
-      <w:r>
-        <w:t xml:space="preserve"> make major modifications involving more than one module, such as extending the software by adding another module to the </w:t>
-      </w:r>
-      <w:r>
-        <w:t>process</w:t>
-      </w:r>
-      <w:r>
-        <w:t>.</w:t>
-      </w:r>
-      <w:r>
-        <w:t xml:space="preserve"> </w:t>
-      </w:r>
-      <w:r>
-        <w:t xml:space="preserve">This means to add a component </w:t>
-      </w:r>
-      <w:r>
-        <w:t xml:space="preserve">A </w:t>
-      </w:r>
-      <w:r>
-        <w:t xml:space="preserve">between </w:t>
-      </w:r>
-      <w:proofErr w:type="spellStart"/>
-      <w:r>
-        <w:t>CircularShifter</w:t>
-      </w:r>
-      <w:proofErr w:type="spellEnd"/>
-      <w:r>
-        <w:t xml:space="preserve"> and Alphabetizer, both components must be modified </w:t>
-      </w:r>
-      <w:r>
-        <w:t xml:space="preserve">so that </w:t>
-      </w:r>
-      <w:proofErr w:type="spellStart"/>
-      <w:r>
-        <w:t>CircularShifter</w:t>
-      </w:r>
-      <w:proofErr w:type="spellEnd"/>
-      <w:r>
-        <w:t xml:space="preserve"> converts the data into a form usable by A and Alphabetizer accepts data processed by A.</w:t>
-      </w:r>
-    </w:p>
-    <w:p>
-      <w:pPr>
-        <w:rPr>
-          <w:b/>
-          <w:sz w:val="28"/>
-        </w:rPr>
-      </w:pPr>
-      <w:r>
-        <w:rPr>
-          <w:b/>
-          <w:sz w:val="28"/>
-        </w:rPr>
-        <w:t>Data storage</w:t>
-      </w:r>
-    </w:p>
-    <w:p>
-      <w:r>
-        <w:t xml:space="preserve">Unlike the core data approach where all components work on a shared repository, this approach requires each component to store the output data separately, thus requiring more data space. </w:t>
+    </w:p>
+    <w:p>
+      <w:pPr>
+        <w:spacing w:after="0"/>
+        <w:rPr>
+          <w:rFonts w:ascii="Times New Roman" w:hAnsi="Times New Roman" w:cs="Times New Roman"/>
+          <w:b/>
+          <w:sz w:val="28"/>
+        </w:rPr>
+      </w:pPr>
+      <w:r>
+        <w:rPr>
+          <w:rFonts w:ascii="Times New Roman" w:hAnsi="Times New Roman" w:cs="Times New Roman"/>
+          <w:b/>
+          <w:sz w:val="28"/>
+        </w:rPr>
+        <w:t>Memory space</w:t>
+      </w:r>
+    </w:p>
+    <w:p>
+      <w:pPr>
+        <w:rPr>
+          <w:rFonts w:ascii="Times New Roman" w:hAnsi="Times New Roman" w:cs="Times New Roman"/>
+        </w:rPr>
+      </w:pPr>
+      <w:r>
+        <w:rPr>
+          <w:rFonts w:ascii="Times New Roman" w:hAnsi="Times New Roman" w:cs="Times New Roman"/>
+        </w:rPr>
+        <w:t xml:space="preserve">Unlike the core data approach where all components work on a shared repository, this approach requires each component to store the output data separately, thus requiring more </w:t>
+      </w:r>
+      <w:r>
+        <w:rPr>
+          <w:rFonts w:ascii="Times New Roman" w:hAnsi="Times New Roman" w:cs="Times New Roman"/>
+        </w:rPr>
+        <w:t>memory</w:t>
+      </w:r>
+      <w:r>
+        <w:rPr>
+          <w:rFonts w:ascii="Times New Roman" w:hAnsi="Times New Roman" w:cs="Times New Roman"/>
+        </w:rPr>
+        <w:t xml:space="preserve"> space. </w:t>
       </w:r>
     </w:p>
     <w:sectPr>
       <w:pgSz w:w="12240" w:h="15840"/>
-      <w:pgMar w:top="1701" w:right="1440" w:bottom="1440" w:left="1440" w:header="720" w:footer="720" w:gutter="0"/>
+      <w:pgMar w:top="720" w:right="720" w:bottom="720" w:left="720" w:header="720" w:footer="720" w:gutter="0"/>
       <w:cols w:space="720"/>
       <w:docGrid w:linePitch="360"/>
     </w:sectPr>
@@ -1016,7 +2150,7 @@
       <w:lvlText w:val="%1."/>
       <w:lvlJc w:val="left"/>
       <w:pPr>
-        <w:ind w:left="720" w:hanging="360"/>
+        <w:ind w:left="360" w:hanging="360"/>
       </w:pPr>
       <w:rPr>
         <w:rFonts w:hint="default"/>
@@ -1028,7 +2162,7 @@
       <w:lvlText w:val="%2."/>
       <w:lvlJc w:val="left"/>
       <w:pPr>
-        <w:ind w:left="1440" w:hanging="360"/>
+        <w:ind w:left="1080" w:hanging="360"/>
       </w:pPr>
     </w:lvl>
     <w:lvl w:ilvl="2" w:tplc="0409001B" w:tentative="1">
@@ -1037,7 +2171,7 @@
       <w:lvlText w:val="%3."/>
       <w:lvlJc w:val="right"/>
       <w:pPr>
-        <w:ind w:left="2160" w:hanging="180"/>
+        <w:ind w:left="1800" w:hanging="180"/>
       </w:pPr>
     </w:lvl>
     <w:lvl w:ilvl="3" w:tplc="0409000F" w:tentative="1">
@@ -1046,7 +2180,7 @@
       <w:lvlText w:val="%4."/>
       <w:lvlJc w:val="left"/>
       <w:pPr>
-        <w:ind w:left="2880" w:hanging="360"/>
+        <w:ind w:left="2520" w:hanging="360"/>
       </w:pPr>
     </w:lvl>
     <w:lvl w:ilvl="4" w:tplc="04090019" w:tentative="1">
@@ -1055,7 +2189,7 @@
       <w:lvlText w:val="%5."/>
       <w:lvlJc w:val="left"/>
       <w:pPr>
-        <w:ind w:left="3600" w:hanging="360"/>
+        <w:ind w:left="3240" w:hanging="360"/>
       </w:pPr>
     </w:lvl>
     <w:lvl w:ilvl="5" w:tplc="0409001B" w:tentative="1">
@@ -1064,7 +2198,7 @@
       <w:lvlText w:val="%6."/>
       <w:lvlJc w:val="right"/>
       <w:pPr>
-        <w:ind w:left="4320" w:hanging="180"/>
+        <w:ind w:left="3960" w:hanging="180"/>
       </w:pPr>
     </w:lvl>
     <w:lvl w:ilvl="6" w:tplc="0409000F" w:tentative="1">
@@ -1073,7 +2207,7 @@
       <w:lvlText w:val="%7."/>
       <w:lvlJc w:val="left"/>
       <w:pPr>
-        <w:ind w:left="5040" w:hanging="360"/>
+        <w:ind w:left="4680" w:hanging="360"/>
       </w:pPr>
     </w:lvl>
     <w:lvl w:ilvl="7" w:tplc="04090019" w:tentative="1">
@@ -1082,7 +2216,7 @@
       <w:lvlText w:val="%8."/>
       <w:lvlJc w:val="left"/>
       <w:pPr>
-        <w:ind w:left="5760" w:hanging="360"/>
+        <w:ind w:left="5400" w:hanging="360"/>
       </w:pPr>
     </w:lvl>
     <w:lvl w:ilvl="8" w:tplc="0409001B" w:tentative="1">
@@ -1091,7 +2225,7 @@
       <w:lvlText w:val="%9."/>
       <w:lvlJc w:val="right"/>
       <w:pPr>
-        <w:ind w:left="6480" w:hanging="180"/>
+        <w:ind w:left="6120" w:hanging="180"/>
       </w:pPr>
     </w:lvl>
   </w:abstractNum>

</xml_diff>